<commit_message>
final change to mini project 2
</commit_message>
<xml_diff>
--- a/MavoProject/שיפורי פיתוח מיני פרוייקט 1  ו 2.docx
+++ b/MavoProject/שיפורי פיתוח מיני פרוייקט 1  ו 2.docx
@@ -2,25 +2,663 @@
 <file path=word/document.xml><?xml version="1.0" encoding="utf-8"?>
 <w:document xmlns:ve="http://schemas.openxmlformats.org/markup-compatibility/2006" xmlns:o="urn:schemas-microsoft-com:office:office" xmlns:r="http://schemas.openxmlformats.org/officeDocument/2006/relationships" xmlns:m="http://schemas.openxmlformats.org/officeDocument/2006/math" xmlns:v="urn:schemas-microsoft-com:vml" xmlns:wp="http://schemas.openxmlformats.org/drawingml/2006/wordprocessingDrawing" xmlns:w10="urn:schemas-microsoft-com:office:word" xmlns:w="http://schemas.openxmlformats.org/wordprocessingml/2006/main" xmlns:wne="http://schemas.microsoft.com/office/word/2006/wordml">
   <w:body>
-    <w:p>
-      <w:pPr>
-        <w:rPr>
-          <w:rFonts w:hint="cs"/>
-          <w:rtl/>
-        </w:rPr>
-      </w:pPr>
-      <w:r>
-        <w:rPr>
-          <w:rFonts w:hint="cs"/>
-          <w:rtl/>
-        </w:rPr>
-        <w:t>שיפורי פיתוח מיני פרוייקט 1</w:t>
-      </w:r>
-    </w:p>
-    <w:p>
-      <w:pPr>
-        <w:rPr>
-          <w:rFonts w:hint="cs"/>
+    <w:sdt>
+      <w:sdtPr>
+        <w:rPr>
+          <w:rFonts w:ascii="Times New Roman" w:eastAsiaTheme="minorHAnsi" w:hAnsi="Times New Roman" w:cs="Times New Roman"/>
+          <w:color w:val="4F81BD" w:themeColor="accent1"/>
+          <w:sz w:val="24"/>
+          <w:szCs w:val="24"/>
+          <w:rtl/>
+          <w:lang w:bidi="he-IL"/>
+        </w:rPr>
+        <w:id w:val="-1893492697"/>
+        <w:docPartObj>
+          <w:docPartGallery w:val="Cover Pages"/>
+          <w:docPartUnique/>
+        </w:docPartObj>
+      </w:sdtPr>
+      <w:sdtEndPr>
+        <w:rPr>
+          <w:color w:val="auto"/>
+        </w:rPr>
+      </w:sdtEndPr>
+      <w:sdtContent>
+        <w:p>
+          <w:pPr>
+            <w:pStyle w:val="NoSpacing"/>
+            <w:bidi/>
+            <w:spacing w:before="1540" w:after="240"/>
+            <w:jc w:val="center"/>
+            <w:rPr>
+              <w:rFonts w:eastAsiaTheme="minorHAnsi"/>
+              <w:color w:val="4F81BD" w:themeColor="accent1"/>
+              <w:lang w:bidi="he-IL"/>
+            </w:rPr>
+          </w:pPr>
+          <w:r>
+            <w:rPr>
+              <w:noProof/>
+              <w:color w:val="4F81BD" w:themeColor="accent1"/>
+              <w:lang w:bidi="he-IL"/>
+            </w:rPr>
+            <w:drawing>
+              <wp:inline distT="0" distB="0" distL="0" distR="0">
+                <wp:extent cx="1417320" cy="750898"/>
+                <wp:effectExtent l="0" t="0" r="0" b="0"/>
+                <wp:docPr id="9" name="Picture 143"/>
+                <wp:cNvGraphicFramePr>
+                  <a:graphicFrameLocks xmlns:a="http://schemas.openxmlformats.org/drawingml/2006/main" noChangeAspect="1"/>
+                </wp:cNvGraphicFramePr>
+                <a:graphic xmlns:a="http://schemas.openxmlformats.org/drawingml/2006/main">
+                  <a:graphicData uri="http://schemas.openxmlformats.org/drawingml/2006/picture">
+                    <pic:pic xmlns:pic="http://schemas.openxmlformats.org/drawingml/2006/picture">
+                      <pic:nvPicPr>
+                        <pic:cNvPr id="3" name="t55.png"/>
+                        <pic:cNvPicPr/>
+                      </pic:nvPicPr>
+                      <pic:blipFill>
+                        <a:blip r:embed="rId6" cstate="print">
+                          <a:biLevel thresh="75000"/>
+                          <a:extLst>
+                            <a:ext uri="{28A0092B-C50C-407E-A947-70E740481C1C}">
+                              <a14:useLocalDpi xmlns="" xmlns:wpc="http://schemas.microsoft.com/office/word/2010/wordprocessingCanvas" xmlns:cx="http://schemas.microsoft.com/office/drawing/2014/chartex" xmlns:cx1="http://schemas.microsoft.com/office/drawing/2015/9/8/chartex" xmlns:cx2="http://schemas.microsoft.com/office/drawing/2015/10/21/chartex" xmlns:cx3="http://schemas.microsoft.com/office/drawing/2016/5/9/chartex" xmlns:cx4="http://schemas.microsoft.com/office/drawing/2016/5/10/chartex" xmlns:cx5="http://schemas.microsoft.com/office/drawing/2016/5/11/chartex" xmlns:cx6="http://schemas.microsoft.com/office/drawing/2016/5/12/chartex" xmlns:cx7="http://schemas.microsoft.com/office/drawing/2016/5/13/chartex" xmlns:cx8="http://schemas.microsoft.com/office/drawing/2016/5/14/chartex" xmlns:mc="http://schemas.openxmlformats.org/markup-compatibility/2006" xmlns:aink="http://schemas.microsoft.com/office/drawing/2016/ink" xmlns:am3d="http://schemas.microsoft.com/office/drawing/2017/model3d" xmlns:o="urn:schemas-microsoft-com:office:office" xmlns:v="urn:schemas-microsoft-com:vml" xmlns:wp14="http://schemas.microsoft.com/office/word/2010/wordprocessingDrawing" xmlns:w10="urn:schemas-microsoft-com:office:word" xmlns:w="http://schemas.openxmlformats.org/wordprocessingml/2006/main" xmlns:w14="http://schemas.microsoft.com/office/word/2010/wordml" xmlns:w15="http://schemas.microsoft.com/office/word/2012/wordml" xmlns:w16cex="http://schemas.microsoft.com/office/word/2018/wordml/cex" xmlns:w16cid="http://schemas.microsoft.com/office/word/2016/wordml/cid" xmlns:w16="http://schemas.microsoft.com/office/word/2018/wordml" xmlns:w16se="http://schemas.microsoft.com/office/word/2015/wordml/symex" xmlns:wpg="http://schemas.microsoft.com/office/word/2010/wordprocessingGroup" xmlns:wpi="http://schemas.microsoft.com/office/word/2010/wordprocessingInk" xmlns:wps="http://schemas.microsoft.com/office/word/2010/wordprocessingShape" xmlns:a14="http://schemas.microsoft.com/office/drawing/2010/main" val="0"/>
+                            </a:ext>
+                          </a:extLst>
+                        </a:blip>
+                        <a:stretch>
+                          <a:fillRect/>
+                        </a:stretch>
+                      </pic:blipFill>
+                      <pic:spPr>
+                        <a:xfrm>
+                          <a:off x="0" y="0"/>
+                          <a:ext cx="1417320" cy="750898"/>
+                        </a:xfrm>
+                        <a:prstGeom prst="rect">
+                          <a:avLst/>
+                        </a:prstGeom>
+                        <a:noFill/>
+                        <a:ln>
+                          <a:noFill/>
+                        </a:ln>
+                      </pic:spPr>
+                    </pic:pic>
+                  </a:graphicData>
+                </a:graphic>
+              </wp:inline>
+            </w:drawing>
+          </w:r>
+        </w:p>
+        <w:p>
+          <w:pPr>
+            <w:pStyle w:val="NoSpacing"/>
+            <w:pBdr>
+              <w:top w:val="single" w:sz="6" w:space="6" w:color="4F81BD" w:themeColor="accent1"/>
+              <w:bottom w:val="single" w:sz="6" w:space="6" w:color="4F81BD" w:themeColor="accent1"/>
+            </w:pBdr>
+            <w:bidi/>
+            <w:spacing w:after="240"/>
+            <w:jc w:val="center"/>
+            <w:rPr>
+              <w:rFonts w:ascii="David" w:eastAsiaTheme="majorEastAsia" w:hAnsi="David" w:cs="David"/>
+              <w:caps/>
+              <w:color w:val="4F81BD" w:themeColor="accent1"/>
+              <w:sz w:val="72"/>
+              <w:szCs w:val="72"/>
+            </w:rPr>
+          </w:pPr>
+          <w:sdt>
+            <w:sdtPr>
+              <w:rPr>
+                <w:rFonts w:ascii="David" w:eastAsiaTheme="majorEastAsia" w:hAnsi="David" w:cs="David"/>
+                <w:caps/>
+                <w:sz w:val="56"/>
+                <w:szCs w:val="56"/>
+                <w:rtl/>
+              </w:rPr>
+              <w:alias w:val="Title"/>
+              <w:tag w:val=""/>
+              <w:id w:val="1735040861"/>
+              <w:dataBinding w:prefixMappings="xmlns:ns0='http://purl.org/dc/elements/1.1/' xmlns:ns1='http://schemas.openxmlformats.org/package/2006/metadata/core-properties' " w:xpath="/ns1:coreProperties[1]/ns0:title[1]" w:storeItemID="{6C3C8BC8-F283-45AE-878A-BAB7291924A1}"/>
+              <w:text/>
+            </w:sdtPr>
+            <w:sdtContent>
+              <w:r>
+                <w:rPr>
+                  <w:rFonts w:ascii="David" w:eastAsiaTheme="majorEastAsia" w:hAnsi="David" w:cs="David" w:hint="cs"/>
+                  <w:caps/>
+                  <w:sz w:val="56"/>
+                  <w:szCs w:val="56"/>
+                  <w:rtl/>
+                  <w:lang w:bidi="he-IL"/>
+                </w:rPr>
+                <w:t>מיני פרוייקט מבוא להנדסת תוכנה</w:t>
+              </w:r>
+            </w:sdtContent>
+          </w:sdt>
+        </w:p>
+        <w:sdt>
+          <w:sdtPr>
+            <w:rPr>
+              <w:rFonts w:ascii="David" w:hAnsi="David" w:cs="Times New Roman"/>
+              <w:sz w:val="32"/>
+              <w:szCs w:val="32"/>
+              <w:rtl/>
+            </w:rPr>
+            <w:alias w:val="Subtitle"/>
+            <w:tag w:val=""/>
+            <w:id w:val="328029620"/>
+            <w:dataBinding w:prefixMappings="xmlns:ns0='http://purl.org/dc/elements/1.1/' xmlns:ns1='http://schemas.openxmlformats.org/package/2006/metadata/core-properties' " w:xpath="/ns1:coreProperties[1]/ns0:subject[1]" w:storeItemID="{6C3C8BC8-F283-45AE-878A-BAB7291924A1}"/>
+            <w:text/>
+          </w:sdtPr>
+          <w:sdtContent>
+            <w:p>
+              <w:pPr>
+                <w:pStyle w:val="NoSpacing"/>
+                <w:bidi/>
+                <w:jc w:val="center"/>
+                <w:rPr>
+                  <w:rFonts w:ascii="David" w:eastAsiaTheme="minorHAnsi" w:hAnsi="David" w:cs="David"/>
+                  <w:sz w:val="32"/>
+                  <w:szCs w:val="32"/>
+                  <w:lang w:bidi="he-IL"/>
+                </w:rPr>
+              </w:pPr>
+              <w:r>
+                <w:rPr>
+                  <w:rFonts w:ascii="David" w:hAnsi="David" w:cs="Times New Roman"/>
+                  <w:sz w:val="32"/>
+                  <w:szCs w:val="32"/>
+                  <w:rtl/>
+                </w:rPr>
+                <w:t>151055.5780</w:t>
+              </w:r>
+            </w:p>
+          </w:sdtContent>
+        </w:sdt>
+        <w:p>
+          <w:pPr>
+            <w:pStyle w:val="NoSpacing"/>
+            <w:bidi/>
+            <w:jc w:val="both"/>
+            <w:rPr>
+              <w:rFonts w:eastAsiaTheme="minorHAnsi"/>
+              <w:lang w:bidi="he-IL"/>
+            </w:rPr>
+          </w:pPr>
+        </w:p>
+        <w:p>
+          <w:pPr>
+            <w:pStyle w:val="NoSpacing"/>
+            <w:bidi/>
+            <w:spacing w:before="480"/>
+            <w:jc w:val="both"/>
+            <w:rPr>
+              <w:color w:val="4F81BD" w:themeColor="accent1"/>
+            </w:rPr>
+          </w:pPr>
+          <w:r>
+            <w:rPr>
+              <w:noProof/>
+              <w:color w:val="4F81BD" w:themeColor="accent1"/>
+              <w:lang w:bidi="he-IL"/>
+            </w:rPr>
+            <w:drawing>
+              <wp:anchor distT="0" distB="0" distL="114300" distR="114300" simplePos="0" relativeHeight="251662336" behindDoc="1" locked="0" layoutInCell="1" allowOverlap="1">
+                <wp:simplePos x="0" y="0"/>
+                <wp:positionH relativeFrom="column">
+                  <wp:posOffset>2359660</wp:posOffset>
+                </wp:positionH>
+                <wp:positionV relativeFrom="paragraph">
+                  <wp:posOffset>156655</wp:posOffset>
+                </wp:positionV>
+                <wp:extent cx="758825" cy="478790"/>
+                <wp:effectExtent l="0" t="0" r="3175" b="0"/>
+                <wp:wrapNone/>
+                <wp:docPr id="11" name="Picture 144"/>
+                <wp:cNvGraphicFramePr>
+                  <a:graphicFrameLocks xmlns:a="http://schemas.openxmlformats.org/drawingml/2006/main" noChangeAspect="1"/>
+                </wp:cNvGraphicFramePr>
+                <a:graphic xmlns:a="http://schemas.openxmlformats.org/drawingml/2006/main">
+                  <a:graphicData uri="http://schemas.openxmlformats.org/drawingml/2006/picture">
+                    <pic:pic xmlns:pic="http://schemas.openxmlformats.org/drawingml/2006/picture">
+                      <pic:nvPicPr>
+                        <pic:cNvPr id="9" name="roco bottom.png"/>
+                        <pic:cNvPicPr/>
+                      </pic:nvPicPr>
+                      <pic:blipFill>
+                        <a:blip r:embed="rId7" cstate="print">
+                          <a:biLevel thresh="75000"/>
+                          <a:extLst>
+                            <a:ext uri="{28A0092B-C50C-407E-A947-70E740481C1C}">
+                              <a14:useLocalDpi xmlns="" xmlns:wpc="http://schemas.microsoft.com/office/word/2010/wordprocessingCanvas" xmlns:cx="http://schemas.microsoft.com/office/drawing/2014/chartex" xmlns:cx1="http://schemas.microsoft.com/office/drawing/2015/9/8/chartex" xmlns:cx2="http://schemas.microsoft.com/office/drawing/2015/10/21/chartex" xmlns:cx3="http://schemas.microsoft.com/office/drawing/2016/5/9/chartex" xmlns:cx4="http://schemas.microsoft.com/office/drawing/2016/5/10/chartex" xmlns:cx5="http://schemas.microsoft.com/office/drawing/2016/5/11/chartex" xmlns:cx6="http://schemas.microsoft.com/office/drawing/2016/5/12/chartex" xmlns:cx7="http://schemas.microsoft.com/office/drawing/2016/5/13/chartex" xmlns:cx8="http://schemas.microsoft.com/office/drawing/2016/5/14/chartex" xmlns:mc="http://schemas.openxmlformats.org/markup-compatibility/2006" xmlns:aink="http://schemas.microsoft.com/office/drawing/2016/ink" xmlns:am3d="http://schemas.microsoft.com/office/drawing/2017/model3d" xmlns:o="urn:schemas-microsoft-com:office:office" xmlns:v="urn:schemas-microsoft-com:vml" xmlns:wp14="http://schemas.microsoft.com/office/word/2010/wordprocessingDrawing" xmlns:w10="urn:schemas-microsoft-com:office:word" xmlns:w="http://schemas.openxmlformats.org/wordprocessingml/2006/main" xmlns:w14="http://schemas.microsoft.com/office/word/2010/wordml" xmlns:w15="http://schemas.microsoft.com/office/word/2012/wordml" xmlns:w16cex="http://schemas.microsoft.com/office/word/2018/wordml/cex" xmlns:w16cid="http://schemas.microsoft.com/office/word/2016/wordml/cid" xmlns:w16="http://schemas.microsoft.com/office/word/2018/wordml" xmlns:w16se="http://schemas.microsoft.com/office/word/2015/wordml/symex" xmlns:wpg="http://schemas.microsoft.com/office/word/2010/wordprocessingGroup" xmlns:wpi="http://schemas.microsoft.com/office/word/2010/wordprocessingInk" xmlns:wps="http://schemas.microsoft.com/office/word/2010/wordprocessingShape" xmlns:a14="http://schemas.microsoft.com/office/drawing/2010/main" val="0"/>
+                            </a:ext>
+                          </a:extLst>
+                        </a:blip>
+                        <a:stretch>
+                          <a:fillRect/>
+                        </a:stretch>
+                      </pic:blipFill>
+                      <pic:spPr>
+                        <a:xfrm>
+                          <a:off x="0" y="0"/>
+                          <a:ext cx="758825" cy="478790"/>
+                        </a:xfrm>
+                        <a:prstGeom prst="rect">
+                          <a:avLst/>
+                        </a:prstGeom>
+                      </pic:spPr>
+                    </pic:pic>
+                  </a:graphicData>
+                </a:graphic>
+              </wp:anchor>
+            </w:drawing>
+          </w:r>
+        </w:p>
+        <w:p>
+          <w:pPr>
+            <w:pStyle w:val="NormalWeb"/>
+            <w:shd w:val="clear" w:color="auto" w:fill="FFFFFF"/>
+            <w:bidi/>
+            <w:spacing w:before="120" w:beforeAutospacing="0" w:after="120" w:afterAutospacing="0"/>
+            <w:jc w:val="both"/>
+            <w:rPr>
+              <w:rFonts w:asciiTheme="minorHAnsi" w:eastAsiaTheme="minorHAnsi" w:hAnsiTheme="minorHAnsi" w:cstheme="minorBidi"/>
+              <w:sz w:val="22"/>
+              <w:szCs w:val="22"/>
+              <w:rtl/>
+            </w:rPr>
+          </w:pPr>
+          <w:r>
+            <w:rPr>
+              <w:noProof/>
+              <w:color w:val="4F81BD" w:themeColor="accent1"/>
+              <w:rtl/>
+            </w:rPr>
+            <w:pict>
+              <v:shapetype id="_x0000_t202" coordsize="21600,21600" o:spt="202" path="m,l,21600r21600,l21600,xe">
+                <v:stroke joinstyle="miter"/>
+                <v:path gradientshapeok="t" o:connecttype="rect"/>
+              </v:shapetype>
+              <v:shape id="Text Box 142" o:spid="_x0000_s1028" type="#_x0000_t202" style="position:absolute;left:0;text-align:left;margin-left:0;margin-top:509.8pt;width:516pt;height:119.5pt;z-index:251660288;visibility:visible;mso-width-percent:1000;mso-position-horizontal-relative:margin;mso-position-vertical-relative:margin;mso-width-percent:1000;mso-width-relative:margin;mso-height-relative:margin;v-text-anchor:bottom" o:gfxdata="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" filled="f" stroked="f" strokeweight=".5pt">
+                <v:textbox style="mso-next-textbox:#Text Box 142" inset="0,0,0,0">
+                  <w:txbxContent>
+                    <w:p>
+                      <w:pPr>
+                        <w:pStyle w:val="NormalWeb"/>
+                        <w:bidi/>
+                        <w:spacing w:before="0" w:beforeAutospacing="0" w:after="0" w:afterAutospacing="0"/>
+                        <w:jc w:val="center"/>
+                        <w:rPr>
+                          <w:rFonts w:ascii="David" w:hAnsi="David" w:cs="David"/>
+                          <w:b/>
+                          <w:bCs/>
+                          <w:sz w:val="36"/>
+                          <w:szCs w:val="36"/>
+                          <w:rtl/>
+                        </w:rPr>
+                      </w:pPr>
+                      <w:r>
+                        <w:rPr>
+                          <w:rFonts w:ascii="David" w:hAnsi="David" w:cs="David"/>
+                          <w:b/>
+                          <w:bCs/>
+                          <w:sz w:val="36"/>
+                          <w:szCs w:val="36"/>
+                          <w:rtl/>
+                        </w:rPr>
+                        <w:t>מגיש</w:t>
+                      </w:r>
+                      <w:r>
+                        <w:rPr>
+                          <w:rFonts w:ascii="David" w:hAnsi="David" w:cs="David" w:hint="cs"/>
+                          <w:b/>
+                          <w:bCs/>
+                          <w:sz w:val="36"/>
+                          <w:szCs w:val="36"/>
+                          <w:rtl/>
+                        </w:rPr>
+                        <w:t>ות</w:t>
+                      </w:r>
+                      <w:r>
+                        <w:rPr>
+                          <w:rFonts w:ascii="David" w:hAnsi="David" w:cs="David"/>
+                          <w:b/>
+                          <w:bCs/>
+                          <w:sz w:val="36"/>
+                          <w:szCs w:val="36"/>
+                          <w:rtl/>
+                        </w:rPr>
+                        <w:t>:</w:t>
+                      </w:r>
+                    </w:p>
+                    <w:p>
+                      <w:pPr>
+                        <w:spacing w:after="0" w:line="240" w:lineRule="auto"/>
+                        <w:rPr>
+                          <w:rFonts w:ascii="Times New Roman" w:eastAsia="Times New Roman" w:hAnsi="Times New Roman" w:cs="Times New Roman"/>
+                          <w:sz w:val="24"/>
+                          <w:szCs w:val="24"/>
+                          <w:rtl/>
+                        </w:rPr>
+                      </w:pPr>
+                    </w:p>
+                    <w:p>
+                      <w:pPr>
+                        <w:spacing w:after="0" w:line="240" w:lineRule="auto"/>
+                        <w:rPr>
+                          <w:rFonts w:ascii="Times New Roman" w:eastAsia="Times New Roman" w:hAnsi="Times New Roman" w:cs="Times New Roman"/>
+                          <w:sz w:val="24"/>
+                          <w:szCs w:val="24"/>
+                          <w:rtl/>
+                        </w:rPr>
+                      </w:pPr>
+                    </w:p>
+                    <w:p>
+                      <w:pPr>
+                        <w:spacing w:after="0" w:line="240" w:lineRule="auto"/>
+                        <w:jc w:val="center"/>
+                        <w:rPr>
+                          <w:rFonts w:ascii="Times New Roman" w:eastAsia="Times New Roman" w:hAnsi="Times New Roman" w:cs="Times New Roman"/>
+                          <w:sz w:val="24"/>
+                          <w:szCs w:val="24"/>
+                          <w:rtl/>
+                        </w:rPr>
+                      </w:pPr>
+                      <w:r>
+                        <w:rPr>
+                          <w:rFonts w:ascii="David" w:eastAsia="Times New Roman" w:hAnsi="David" w:cs="David" w:hint="cs"/>
+                          <w:b/>
+                          <w:bCs/>
+                          <w:sz w:val="36"/>
+                          <w:szCs w:val="36"/>
+                          <w:rtl/>
+                        </w:rPr>
+                        <w:t>סב</w:t>
+                      </w:r>
+                      <w:r>
+                        <w:rPr>
+                          <w:rFonts w:ascii="David" w:eastAsia="Times New Roman" w:hAnsi="David" w:cs="David" w:hint="cs"/>
+                          <w:b/>
+                          <w:bCs/>
+                          <w:sz w:val="36"/>
+                          <w:szCs w:val="36"/>
+                          <w:rtl/>
+                        </w:rPr>
+                        <w:t>א</w:t>
+                      </w:r>
+                      <w:r>
+                        <w:rPr>
+                          <w:rFonts w:ascii="David" w:eastAsia="Times New Roman" w:hAnsi="David" w:cs="David" w:hint="cs"/>
+                          <w:b/>
+                          <w:bCs/>
+                          <w:sz w:val="36"/>
+                          <w:szCs w:val="36"/>
+                          <w:rtl/>
+                        </w:rPr>
+                        <w:t xml:space="preserve">ג תמר </w:t>
+                      </w:r>
+                      <w:r>
+                        <w:rPr>
+                          <w:rFonts w:ascii="David" w:eastAsia="Times New Roman" w:hAnsi="David" w:cs="David"/>
+                          <w:b/>
+                          <w:bCs/>
+                          <w:sz w:val="36"/>
+                          <w:szCs w:val="36"/>
+                          <w:rtl/>
+                        </w:rPr>
+                        <w:t>855054</w:t>
+                      </w:r>
+                    </w:p>
+                    <w:p>
+                      <w:pPr>
+                        <w:spacing w:after="0" w:line="240" w:lineRule="auto"/>
+                        <w:jc w:val="center"/>
+                        <w:rPr>
+                          <w:rFonts w:ascii="David" w:eastAsia="Times New Roman" w:hAnsi="David" w:cs="David"/>
+                          <w:b/>
+                          <w:bCs/>
+                          <w:sz w:val="36"/>
+                          <w:szCs w:val="36"/>
+                          <w:rtl/>
+                        </w:rPr>
+                      </w:pPr>
+                      <w:r>
+                        <w:rPr>
+                          <w:rFonts w:ascii="David" w:eastAsia="Times New Roman" w:hAnsi="David" w:cs="David" w:hint="cs"/>
+                          <w:b/>
+                          <w:bCs/>
+                          <w:sz w:val="36"/>
+                          <w:szCs w:val="36"/>
+                          <w:rtl/>
+                        </w:rPr>
+                        <w:t>שושן גאולה 11826658</w:t>
+                      </w:r>
+                    </w:p>
+                    <w:p>
+                      <w:pPr>
+                        <w:spacing w:after="240" w:line="240" w:lineRule="auto"/>
+                        <w:rPr>
+                          <w:rFonts w:ascii="Times New Roman" w:eastAsia="Times New Roman" w:hAnsi="Times New Roman" w:cs="Times New Roman"/>
+                          <w:sz w:val="24"/>
+                          <w:szCs w:val="24"/>
+                          <w:rtl/>
+                        </w:rPr>
+                      </w:pPr>
+                    </w:p>
+                    <w:p>
+                      <w:pPr>
+                        <w:spacing w:after="0" w:line="240" w:lineRule="auto"/>
+                        <w:jc w:val="center"/>
+                        <w:rPr>
+                          <w:rFonts w:ascii="Times New Roman" w:eastAsia="Times New Roman" w:hAnsi="Times New Roman" w:cs="Times New Roman"/>
+                          <w:sz w:val="24"/>
+                          <w:szCs w:val="24"/>
+                        </w:rPr>
+                      </w:pPr>
+                      <w:r>
+                        <w:rPr>
+                          <w:rFonts w:ascii="David" w:eastAsia="Times New Roman" w:hAnsi="David" w:cs="David" w:hint="cs"/>
+                          <w:b/>
+                          <w:bCs/>
+                          <w:sz w:val="28"/>
+                          <w:szCs w:val="28"/>
+                          <w:rtl/>
+                        </w:rPr>
+                        <w:t>יוני</w:t>
+                      </w:r>
+                      <w:r>
+                        <w:rPr>
+                          <w:rFonts w:ascii="David" w:eastAsia="Times New Roman" w:hAnsi="David" w:cs="David"/>
+                          <w:b/>
+                          <w:bCs/>
+                          <w:sz w:val="28"/>
+                          <w:szCs w:val="28"/>
+                          <w:rtl/>
+                        </w:rPr>
+                        <w:t xml:space="preserve"> 2</w:t>
+                      </w:r>
+                      <w:r>
+                        <w:rPr>
+                          <w:rFonts w:ascii="David" w:eastAsia="Times New Roman" w:hAnsi="David" w:cs="David" w:hint="cs"/>
+                          <w:b/>
+                          <w:bCs/>
+                          <w:sz w:val="28"/>
+                          <w:szCs w:val="28"/>
+                          <w:rtl/>
+                        </w:rPr>
+                        <w:t>020</w:t>
+                      </w:r>
+                      <w:r>
+                        <w:rPr>
+                          <w:rFonts w:ascii="David" w:eastAsia="Times New Roman" w:hAnsi="David" w:cs="David"/>
+                          <w:b/>
+                          <w:bCs/>
+                          <w:sz w:val="28"/>
+                          <w:szCs w:val="28"/>
+                          <w:rtl/>
+                        </w:rPr>
+                        <w:t xml:space="preserve"> | </w:t>
+                      </w:r>
+                      <w:r>
+                        <w:rPr>
+                          <w:rFonts w:ascii="David" w:eastAsia="Times New Roman" w:hAnsi="David" w:cs="David" w:hint="cs"/>
+                          <w:b/>
+                          <w:bCs/>
+                          <w:sz w:val="28"/>
+                          <w:szCs w:val="28"/>
+                          <w:rtl/>
+                        </w:rPr>
+                        <w:t>תמוז</w:t>
+                      </w:r>
+                      <w:r>
+                        <w:rPr>
+                          <w:rFonts w:ascii="David" w:eastAsia="Times New Roman" w:hAnsi="David" w:cs="David"/>
+                          <w:b/>
+                          <w:bCs/>
+                          <w:sz w:val="28"/>
+                          <w:szCs w:val="28"/>
+                          <w:rtl/>
+                        </w:rPr>
+                        <w:t xml:space="preserve"> </w:t>
+                      </w:r>
+                      <w:r>
+                        <w:rPr>
+                          <w:rFonts w:ascii="David" w:eastAsia="Times New Roman" w:hAnsi="David" w:cs="David" w:hint="cs"/>
+                          <w:b/>
+                          <w:bCs/>
+                          <w:sz w:val="28"/>
+                          <w:szCs w:val="28"/>
+                          <w:rtl/>
+                        </w:rPr>
+                        <w:t>תש"פ</w:t>
+                      </w:r>
+                    </w:p>
+                    <w:p>
+                      <w:pPr>
+                        <w:pStyle w:val="NoSpacing"/>
+                        <w:jc w:val="center"/>
+                        <w:rPr>
+                          <w:color w:val="4F81BD" w:themeColor="accent1"/>
+                        </w:rPr>
+                      </w:pPr>
+                    </w:p>
+                  </w:txbxContent>
+                </v:textbox>
+                <w10:wrap anchorx="margin" anchory="margin"/>
+              </v:shape>
+            </w:pict>
+          </w:r>
+        </w:p>
+        <w:p>
+          <w:pPr>
+            <w:rPr>
+              <w:rtl/>
+            </w:rPr>
+          </w:pPr>
+          <w:r>
+            <w:rPr>
+              <w:rFonts w:ascii="Times New Roman" w:eastAsia="Times New Roman" w:hAnsi="Times New Roman" w:cs="Times New Roman"/>
+              <w:noProof/>
+              <w:color w:val="4F81BD" w:themeColor="accent1"/>
+              <w:sz w:val="24"/>
+              <w:szCs w:val="24"/>
+              <w:rtl/>
+            </w:rPr>
+            <w:pict>
+              <v:shape id="Text Box 4" o:spid="_x0000_s1029" type="#_x0000_t202" style="position:absolute;left:0;text-align:left;margin-left:80.65pt;margin-top:61.4pt;width:235.15pt;height:33.65pt;z-index:251661312;visibility:visible;mso-position-horizontal-relative:margin;mso-width-relative:margin;mso-height-relative:margin" o:gfxdata="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" filled="f" stroked="f" strokeweight=".5pt">
+                <v:textbox style="mso-next-textbox:#Text Box 4">
+                  <w:txbxContent>
+                    <w:p>
+                      <w:pPr>
+                        <w:jc w:val="center"/>
+                        <w:rPr>
+                          <w:rFonts w:ascii="David" w:hAnsi="David" w:cs="David"/>
+                          <w:b/>
+                          <w:bCs/>
+                          <w:sz w:val="44"/>
+                          <w:szCs w:val="44"/>
+                          <w:rtl/>
+                        </w:rPr>
+                      </w:pPr>
+                      <w:r>
+                        <w:rPr>
+                          <w:rFonts w:ascii="David" w:hAnsi="David" w:cs="David" w:hint="cs"/>
+                          <w:b/>
+                          <w:bCs/>
+                          <w:sz w:val="44"/>
+                          <w:szCs w:val="44"/>
+                          <w:rtl/>
+                        </w:rPr>
+                        <w:t>מיני פרוייקט 1 +2</w:t>
+                      </w:r>
+                    </w:p>
+                    <w:p>
+                      <w:pPr>
+                        <w:jc w:val="center"/>
+                        <w:rPr>
+                          <w:rFonts w:ascii="David" w:hAnsi="David" w:cs="David"/>
+                          <w:color w:val="4F81BD" w:themeColor="accent1"/>
+                        </w:rPr>
+                      </w:pPr>
+                    </w:p>
+                  </w:txbxContent>
+                </v:textbox>
+                <w10:wrap anchorx="margin"/>
+              </v:shape>
+            </w:pict>
+          </w:r>
+          <w:r>
+            <w:rPr>
+              <w:rtl/>
+            </w:rPr>
+            <w:br w:type="page"/>
+          </w:r>
+        </w:p>
+        <w:p/>
+        <w:p>
+          <w:pPr>
+            <w:pStyle w:val="NormalWeb"/>
+            <w:shd w:val="clear" w:color="auto" w:fill="FFFFFF"/>
+            <w:bidi/>
+            <w:spacing w:before="120" w:beforeAutospacing="0" w:after="120" w:afterAutospacing="0"/>
+            <w:jc w:val="both"/>
+            <w:rPr>
+              <w:rFonts w:asciiTheme="minorHAnsi" w:eastAsiaTheme="minorHAnsi" w:hAnsiTheme="minorHAnsi" w:cstheme="minorBidi"/>
+              <w:sz w:val="22"/>
+              <w:szCs w:val="22"/>
+              <w:rtl/>
+            </w:rPr>
+          </w:pPr>
+        </w:p>
+      </w:sdtContent>
+    </w:sdt>
+    <w:p>
+      <w:pPr>
+        <w:rPr>
+          <w:rtl/>
+        </w:rPr>
+      </w:pPr>
+    </w:p>
+    <w:p>
+      <w:pPr>
+        <w:pStyle w:val="Title"/>
+        <w:rPr>
+          <w:rtl/>
+        </w:rPr>
+      </w:pPr>
+      <w:r>
+        <w:rPr>
+          <w:rFonts w:hint="cs"/>
+          <w:rtl/>
+        </w:rPr>
+        <w:t>מיני פרוייקט 1</w:t>
+      </w:r>
+    </w:p>
+    <w:p>
+      <w:pPr>
+        <w:rPr>
           <w:rtl/>
         </w:rPr>
       </w:pPr>
@@ -35,16 +673,29 @@
     <w:p>
       <w:pPr>
         <w:rPr>
-          <w:rFonts w:hint="cs"/>
-          <w:rtl/>
-        </w:rPr>
-      </w:pPr>
-      <w:r>
-        <w:rPr>
-          <w:rFonts w:hint="cs"/>
-          <w:rtl/>
-        </w:rPr>
-        <w:t xml:space="preserve">החלק שלנו בפיתוח הוא שיפור של משטחי הברקה </w:t>
+          <w:rtl/>
+        </w:rPr>
+      </w:pPr>
+      <w:r>
+        <w:rPr>
+          <w:rFonts w:hint="cs"/>
+          <w:rtl/>
+        </w:rPr>
+        <w:t xml:space="preserve">החלק </w:t>
+      </w:r>
+      <w:r>
+        <w:rPr>
+          <w:rFonts w:hint="cs"/>
+          <w:rtl/>
+        </w:rPr>
+        <w:t>שבחרנו</w:t>
+      </w:r>
+      <w:r>
+        <w:rPr>
+          <w:rFonts w:hint="cs"/>
+          <w:rtl/>
+        </w:rPr>
+        <w:t xml:space="preserve"> בפיתוח הוא שיפור של משטחי הברקה </w:t>
       </w:r>
       <w:r>
         <w:rPr>
@@ -87,7 +738,6 @@
     <w:p>
       <w:pPr>
         <w:rPr>
-          <w:rFonts w:hint="cs"/>
           <w:rtl/>
         </w:rPr>
       </w:pPr>
@@ -106,9 +756,6 @@
           <w:ilvl w:val="0"/>
           <w:numId w:val="1"/>
         </w:numPr>
-        <w:rPr>
-          <w:rFonts w:hint="cs"/>
-        </w:rPr>
       </w:pPr>
       <w:r>
         <w:rPr>
@@ -165,9 +812,6 @@
           <w:ilvl w:val="0"/>
           <w:numId w:val="1"/>
         </w:numPr>
-        <w:rPr>
-          <w:rFonts w:hint="cs"/>
-        </w:rPr>
       </w:pPr>
       <w:r>
         <w:rPr>
@@ -194,7 +838,6 @@
     <w:p>
       <w:pPr>
         <w:rPr>
-          <w:rFonts w:hint="cs"/>
           <w:rtl/>
         </w:rPr>
       </w:pPr>
@@ -209,7 +852,7 @@
     <w:p>
       <w:pPr>
         <w:rPr>
-          <w:rFonts w:hint="cs"/>
+          <w:rtl/>
         </w:rPr>
       </w:pPr>
       <w:r>
@@ -218,6 +861,7 @@
           <w:noProof/>
           <w:rtl/>
         </w:rPr>
+        <w:lastRenderedPageBreak/>
         <w:drawing>
           <wp:inline distT="0" distB="0" distL="0" distR="0">
             <wp:extent cx="5274310" cy="5274310"/>
@@ -236,7 +880,7 @@
                     </pic:cNvPicPr>
                   </pic:nvPicPr>
                   <pic:blipFill>
-                    <a:blip r:embed="rId6" cstate="print"/>
+                    <a:blip r:embed="rId8" cstate="print"/>
                     <a:srcRect/>
                     <a:stretch>
                       <a:fillRect/>
@@ -268,7 +912,85 @@
     <w:p>
       <w:pPr>
         <w:rPr>
-          <w:rFonts w:hint="cs"/>
+          <w:rtl/>
+        </w:rPr>
+      </w:pPr>
+      <w:r>
+        <w:rPr>
+          <w:rFonts w:hint="cs"/>
+          <w:rtl/>
+        </w:rPr>
+        <w:t xml:space="preserve">זה התמונה המשתקפת </w:t>
+      </w:r>
+      <w:r>
+        <w:rPr>
+          <w:rtl/>
+        </w:rPr>
+        <w:t>–</w:t>
+      </w:r>
+      <w:r>
+        <w:rPr>
+          <w:rFonts w:hint="cs"/>
+          <w:rtl/>
+        </w:rPr>
+        <w:t xml:space="preserve"> כלל לא נראה שזה משתקף מתוך משטח הברקה</w:t>
+      </w:r>
+    </w:p>
+    <w:p>
+      <w:r>
+        <w:rPr>
+          <w:noProof/>
+        </w:rPr>
+        <w:drawing>
+          <wp:inline distT="0" distB="0" distL="0" distR="0">
+            <wp:extent cx="2179320" cy="1811020"/>
+            <wp:effectExtent l="19050" t="0" r="0" b="0"/>
+            <wp:docPr id="22" name="Picture 19"/>
+            <wp:cNvGraphicFramePr>
+              <a:graphicFrameLocks xmlns:a="http://schemas.openxmlformats.org/drawingml/2006/main" noChangeAspect="1"/>
+            </wp:cNvGraphicFramePr>
+            <a:graphic xmlns:a="http://schemas.openxmlformats.org/drawingml/2006/main">
+              <a:graphicData uri="http://schemas.openxmlformats.org/drawingml/2006/picture">
+                <pic:pic xmlns:pic="http://schemas.openxmlformats.org/drawingml/2006/picture">
+                  <pic:nvPicPr>
+                    <pic:cNvPr id="0" name="Picture 19"/>
+                    <pic:cNvPicPr>
+                      <a:picLocks noChangeAspect="1" noChangeArrowheads="1"/>
+                    </pic:cNvPicPr>
+                  </pic:nvPicPr>
+                  <pic:blipFill>
+                    <a:blip r:embed="rId9" cstate="print"/>
+                    <a:srcRect/>
+                    <a:stretch>
+                      <a:fillRect/>
+                    </a:stretch>
+                  </pic:blipFill>
+                  <pic:spPr bwMode="auto">
+                    <a:xfrm>
+                      <a:off x="0" y="0"/>
+                      <a:ext cx="2179320" cy="1811020"/>
+                    </a:xfrm>
+                    <a:prstGeom prst="rect">
+                      <a:avLst/>
+                    </a:prstGeom>
+                    <a:noFill/>
+                    <a:ln w="9525">
+                      <a:noFill/>
+                      <a:miter lim="800000"/>
+                      <a:headEnd/>
+                      <a:tailEnd/>
+                    </a:ln>
+                  </pic:spPr>
+                </pic:pic>
+              </a:graphicData>
+            </a:graphic>
+          </wp:inline>
+        </w:drawing>
+      </w:r>
+    </w:p>
+    <w:p>
+      <w:pPr>
+        <w:rPr>
           <w:rtl/>
         </w:rPr>
       </w:pPr>
@@ -283,42 +1005,40 @@
     <w:p>
       <w:pPr>
         <w:rPr>
-          <w:rFonts w:hint="cs"/>
-          <w:rtl/>
-        </w:rPr>
-      </w:pPr>
-      <w:r>
-        <w:rPr>
-          <w:rFonts w:hint="cs"/>
-          <w:rtl/>
+          <w:rtl/>
+        </w:rPr>
+      </w:pPr>
+      <w:r>
+        <w:rPr>
+          <w:rFonts w:hint="cs"/>
+          <w:rtl/>
+        </w:rPr>
+        <w:t xml:space="preserve">כקדם פיתוח הוספנו למחלקת </w:t>
+      </w:r>
+      <w:r>
+        <w:t>material</w:t>
+      </w:r>
+      <w:r>
+        <w:rPr>
+          <w:rFonts w:hint="cs"/>
+          <w:rtl/>
+        </w:rPr>
+        <w:t xml:space="preserve"> מקדמים המשקפים את הרדיוס של בדיקת הקרניים.</w:t>
+      </w:r>
+    </w:p>
+    <w:p>
+      <w:pPr>
+        <w:bidi w:val="0"/>
+        <w:rPr>
+          <w:rtl/>
+        </w:rPr>
+      </w:pPr>
+      <w:r>
+        <w:rPr>
+          <w:rFonts w:hint="cs"/>
+          <w:noProof/>
         </w:rPr>
         <w:lastRenderedPageBreak/>
-        <w:t xml:space="preserve">כקדם פיתוח הוספנו למחלקת </w:t>
-      </w:r>
-      <w:r>
-        <w:t>material</w:t>
-      </w:r>
-      <w:r>
-        <w:rPr>
-          <w:rFonts w:hint="cs"/>
-          <w:rtl/>
-        </w:rPr>
-        <w:t xml:space="preserve"> מקדמים המשקפים את הרדיוס של בדיקת הקרניים.</w:t>
-      </w:r>
-    </w:p>
-    <w:p>
-      <w:pPr>
-        <w:bidi w:val="0"/>
-        <w:rPr>
-          <w:rFonts w:hint="cs"/>
-          <w:rtl/>
-        </w:rPr>
-      </w:pPr>
-      <w:r>
-        <w:rPr>
-          <w:rFonts w:hint="cs"/>
-          <w:noProof/>
-        </w:rPr>
         <w:drawing>
           <wp:inline distT="0" distB="0" distL="0" distR="0">
             <wp:extent cx="3134995" cy="1484630"/>
@@ -337,7 +1057,7 @@
                     </pic:cNvPicPr>
                   </pic:nvPicPr>
                   <pic:blipFill>
-                    <a:blip r:embed="rId7" cstate="print"/>
+                    <a:blip r:embed="rId10" cstate="print"/>
                     <a:srcRect/>
                     <a:stretch>
                       <a:fillRect/>
@@ -369,7 +1089,6 @@
     <w:p>
       <w:pPr>
         <w:rPr>
-          <w:rFonts w:hint="cs"/>
           <w:rtl/>
         </w:rPr>
       </w:pPr>
@@ -408,7 +1127,6 @@
       <w:pPr>
         <w:bidi w:val="0"/>
         <w:rPr>
-          <w:rFonts w:hint="cs"/>
           <w:rtl/>
         </w:rPr>
       </w:pPr>
@@ -435,7 +1153,7 @@
                     </pic:cNvPicPr>
                   </pic:nvPicPr>
                   <pic:blipFill>
-                    <a:blip r:embed="rId8" cstate="print"/>
+                    <a:blip r:embed="rId11" cstate="print"/>
                     <a:srcRect/>
                     <a:stretch>
                       <a:fillRect/>
@@ -467,7 +1185,6 @@
     <w:p>
       <w:pPr>
         <w:rPr>
-          <w:rFonts w:hint="cs"/>
           <w:rtl/>
         </w:rPr>
       </w:pPr>
@@ -493,7 +1210,6 @@
       <w:pPr>
         <w:bidi w:val="0"/>
         <w:rPr>
-          <w:rFonts w:hint="cs"/>
           <w:rtl/>
         </w:rPr>
       </w:pPr>
@@ -520,7 +1236,7 @@
                     </pic:cNvPicPr>
                   </pic:nvPicPr>
                   <pic:blipFill>
-                    <a:blip r:embed="rId9" cstate="print"/>
+                    <a:blip r:embed="rId12" cstate="print"/>
                     <a:srcRect/>
                     <a:stretch>
                       <a:fillRect/>
@@ -552,7 +1268,6 @@
     <w:p>
       <w:pPr>
         <w:rPr>
-          <w:rFonts w:hint="cs"/>
           <w:rtl/>
         </w:rPr>
       </w:pPr>
@@ -589,7 +1304,6 @@
     <w:p>
       <w:pPr>
         <w:rPr>
-          <w:rFonts w:hint="cs"/>
           <w:rtl/>
         </w:rPr>
       </w:pPr>
@@ -616,7 +1330,7 @@
                     </pic:cNvPicPr>
                   </pic:nvPicPr>
                   <pic:blipFill>
-                    <a:blip r:embed="rId10" cstate="print"/>
+                    <a:blip r:embed="rId13" cstate="print"/>
                     <a:srcRect/>
                     <a:stretch>
                       <a:fillRect/>
@@ -648,7 +1362,6 @@
     <w:p>
       <w:pPr>
         <w:rPr>
-          <w:rFonts w:hint="cs"/>
           <w:rtl/>
         </w:rPr>
       </w:pPr>
@@ -1063,7 +1776,6 @@
           <w:sz w:val="20"/>
           <w:szCs w:val="20"/>
         </w:rPr>
-        <w:lastRenderedPageBreak/>
         <w:t xml:space="preserve">Point3D </w:t>
       </w:r>
       <w:r>
@@ -1291,6 +2003,7 @@
           <w:sz w:val="20"/>
           <w:szCs w:val="20"/>
         </w:rPr>
+        <w:lastRenderedPageBreak/>
         <w:t>if</w:t>
       </w:r>
       <w:proofErr w:type="gramEnd"/>
@@ -6049,15 +6762,13 @@
     <w:p>
       <w:pPr>
         <w:rPr>
-          <w:rFonts w:hint="cs"/>
-          <w:rtl/>
-        </w:rPr>
-      </w:pPr>
-    </w:p>
-    <w:p>
-      <w:pPr>
-        <w:rPr>
-          <w:rFonts w:hint="cs"/>
+          <w:rtl/>
+        </w:rPr>
+      </w:pPr>
+    </w:p>
+    <w:p>
+      <w:pPr>
+        <w:rPr>
           <w:rtl/>
         </w:rPr>
       </w:pPr>
@@ -6072,7 +6783,6 @@
     <w:p>
       <w:pPr>
         <w:rPr>
-          <w:rFonts w:hint="cs"/>
           <w:rtl/>
         </w:rPr>
       </w:pPr>
@@ -6101,7 +6811,7 @@
                     </pic:cNvPicPr>
                   </pic:nvPicPr>
                   <pic:blipFill>
-                    <a:blip r:embed="rId11" cstate="print"/>
+                    <a:blip r:embed="rId14" cstate="print"/>
                     <a:srcRect/>
                     <a:stretch>
                       <a:fillRect/>
@@ -6133,7 +6843,6 @@
     <w:p>
       <w:pPr>
         <w:rPr>
-          <w:rFonts w:hint="cs"/>
           <w:rtl/>
         </w:rPr>
       </w:pPr>
@@ -6148,7 +6857,6 @@
     <w:p>
       <w:pPr>
         <w:rPr>
-          <w:rFonts w:hint="cs"/>
           <w:rtl/>
         </w:rPr>
       </w:pPr>
@@ -6170,7 +6878,6 @@
     <w:p>
       <w:pPr>
         <w:rPr>
-          <w:rFonts w:hint="cs"/>
           <w:rtl/>
         </w:rPr>
       </w:pPr>
@@ -6199,7 +6906,7 @@
                     </pic:cNvPicPr>
                   </pic:nvPicPr>
                   <pic:blipFill>
-                    <a:blip r:embed="rId12" cstate="print"/>
+                    <a:blip r:embed="rId15" cstate="print"/>
                     <a:srcRect/>
                     <a:stretch>
                       <a:fillRect/>
@@ -6231,7 +6938,6 @@
     <w:p>
       <w:pPr>
         <w:rPr>
-          <w:rFonts w:hint="cs"/>
           <w:rtl/>
         </w:rPr>
       </w:pPr>
@@ -6246,7 +6952,6 @@
     <w:p>
       <w:pPr>
         <w:rPr>
-          <w:rFonts w:hint="cs"/>
           <w:rtl/>
         </w:rPr>
       </w:pPr>
@@ -6261,7 +6966,6 @@
     <w:p>
       <w:pPr>
         <w:rPr>
-          <w:rFonts w:hint="cs"/>
           <w:rtl/>
         </w:rPr>
       </w:pPr>
@@ -6290,7 +6994,7 @@
                     </pic:cNvPicPr>
                   </pic:nvPicPr>
                   <pic:blipFill>
-                    <a:blip r:embed="rId13" cstate="print"/>
+                    <a:blip r:embed="rId16" cstate="print"/>
                     <a:srcRect/>
                     <a:stretch>
                       <a:fillRect/>
@@ -6322,7 +7026,6 @@
     <w:p>
       <w:pPr>
         <w:rPr>
-          <w:rFonts w:hint="cs"/>
           <w:rtl/>
         </w:rPr>
       </w:pPr>
@@ -6344,7 +7047,6 @@
     <w:p>
       <w:pPr>
         <w:rPr>
-          <w:rFonts w:hint="cs"/>
           <w:rtl/>
         </w:rPr>
       </w:pPr>
@@ -6359,7 +7061,6 @@
     <w:p>
       <w:pPr>
         <w:rPr>
-          <w:rFonts w:hint="cs"/>
           <w:rtl/>
         </w:rPr>
       </w:pPr>
@@ -6386,7 +7087,7 @@
                     </pic:cNvPicPr>
                   </pic:nvPicPr>
                   <pic:blipFill>
-                    <a:blip r:embed="rId14" cstate="print"/>
+                    <a:blip r:embed="rId17" cstate="print"/>
                     <a:srcRect/>
                     <a:stretch>
                       <a:fillRect/>
@@ -6418,7 +7119,6 @@
     <w:p>
       <w:pPr>
         <w:rPr>
-          <w:rFonts w:hint="cs"/>
           <w:rtl/>
         </w:rPr>
       </w:pPr>
@@ -6447,7 +7147,7 @@
                     </pic:cNvPicPr>
                   </pic:nvPicPr>
                   <pic:blipFill>
-                    <a:blip r:embed="rId15" cstate="print"/>
+                    <a:blip r:embed="rId18" cstate="print"/>
                     <a:srcRect/>
                     <a:stretch>
                       <a:fillRect/>
@@ -6479,15 +7179,14 @@
     <w:p>
       <w:pPr>
         <w:rPr>
-          <w:rFonts w:hint="cs"/>
-          <w:rtl/>
-        </w:rPr>
-      </w:pPr>
-    </w:p>
-    <w:p>
-      <w:pPr>
-        <w:rPr>
-          <w:rFonts w:hint="cs"/>
+          <w:rtl/>
+        </w:rPr>
+      </w:pPr>
+    </w:p>
+    <w:p>
+      <w:pPr>
+        <w:pStyle w:val="Title"/>
+        <w:rPr>
           <w:rtl/>
         </w:rPr>
       </w:pPr>
@@ -6502,15 +7201,13 @@
     <w:p>
       <w:pPr>
         <w:rPr>
-          <w:rFonts w:hint="cs"/>
-          <w:rtl/>
-        </w:rPr>
-      </w:pPr>
-    </w:p>
-    <w:p>
-      <w:pPr>
-        <w:rPr>
-          <w:rFonts w:hint="cs"/>
+          <w:rtl/>
+        </w:rPr>
+      </w:pPr>
+    </w:p>
+    <w:p>
+      <w:pPr>
+        <w:rPr>
           <w:rtl/>
         </w:rPr>
       </w:pPr>
@@ -6532,7 +7229,6 @@
     <w:p>
       <w:pPr>
         <w:rPr>
-          <w:rFonts w:hint="cs"/>
           <w:rtl/>
         </w:rPr>
       </w:pPr>
@@ -6547,7 +7243,6 @@
     <w:p>
       <w:pPr>
         <w:rPr>
-          <w:rFonts w:hint="cs"/>
           <w:rtl/>
         </w:rPr>
       </w:pPr>
@@ -6562,7 +7257,6 @@
     <w:p>
       <w:pPr>
         <w:rPr>
-          <w:rFonts w:hint="cs"/>
           <w:rtl/>
         </w:rPr>
       </w:pPr>
@@ -6577,7 +7271,6 @@
     <w:p>
       <w:pPr>
         <w:rPr>
-          <w:rFonts w:hint="cs"/>
           <w:rtl/>
         </w:rPr>
       </w:pPr>
@@ -6592,7 +7285,6 @@
     <w:p>
       <w:pPr>
         <w:rPr>
-          <w:rFonts w:hint="cs"/>
           <w:rtl/>
         </w:rPr>
       </w:pPr>
@@ -6620,8 +7312,8 @@
     </w:p>
     <w:p>
       <w:pPr>
-        <w:rPr>
-          <w:rFonts w:hint="cs"/>
+        <w:bidi w:val="0"/>
+        <w:rPr>
           <w:rtl/>
         </w:rPr>
       </w:pPr>
@@ -6630,6 +7322,7 @@
           <w:rFonts w:hint="cs"/>
           <w:noProof/>
         </w:rPr>
+        <w:lastRenderedPageBreak/>
         <w:drawing>
           <wp:inline distT="0" distB="0" distL="0" distR="0">
             <wp:extent cx="4144645" cy="1276350"/>
@@ -6648,7 +7341,7 @@
                     </pic:cNvPicPr>
                   </pic:nvPicPr>
                   <pic:blipFill>
-                    <a:blip r:embed="rId16" cstate="print"/>
+                    <a:blip r:embed="rId19" cstate="print"/>
                     <a:srcRect/>
                     <a:stretch>
                       <a:fillRect/>
@@ -6680,23 +7373,20 @@
     <w:p>
       <w:pPr>
         <w:rPr>
-          <w:rFonts w:hint="cs"/>
-          <w:rtl/>
-        </w:rPr>
-      </w:pPr>
-      <w:r>
-        <w:rPr>
-          <w:rFonts w:hint="cs"/>
-          <w:rtl/>
-        </w:rPr>
-        <w:lastRenderedPageBreak/>
+          <w:rtl/>
+        </w:rPr>
+      </w:pPr>
+      <w:r>
+        <w:rPr>
+          <w:rFonts w:hint="cs"/>
+          <w:rtl/>
+        </w:rPr>
         <w:t xml:space="preserve"> הקפנו כל אלמנט בכעין מלבן עוטף וירטואלי עם נקודת מינימום ונקודת מקסימום, ואז בודקים אם יש חיתוך במעטפת הוירטואלית, שזו פעולה פשוטה אז לבדוק חיתוך עם האלמנט עצמו.</w:t>
       </w:r>
     </w:p>
     <w:p>
       <w:pPr>
         <w:rPr>
-          <w:rFonts w:hint="cs"/>
           <w:rtl/>
         </w:rPr>
       </w:pPr>
@@ -6711,7 +7401,6 @@
     <w:p>
       <w:pPr>
         <w:rPr>
-          <w:rFonts w:hint="cs"/>
           <w:rtl/>
         </w:rPr>
       </w:pPr>
@@ -6738,7 +7427,7 @@
                     </pic:cNvPicPr>
                   </pic:nvPicPr>
                   <pic:blipFill>
-                    <a:blip r:embed="rId17" cstate="print"/>
+                    <a:blip r:embed="rId20" cstate="print"/>
                     <a:srcRect/>
                     <a:stretch>
                       <a:fillRect/>
@@ -6770,7 +7459,6 @@
     <w:p>
       <w:pPr>
         <w:rPr>
-          <w:rFonts w:hint="cs"/>
           <w:rtl/>
         </w:rPr>
       </w:pPr>
@@ -6792,7 +7480,6 @@
     <w:p>
       <w:pPr>
         <w:rPr>
-          <w:rFonts w:hint="cs"/>
           <w:rtl/>
         </w:rPr>
       </w:pPr>
@@ -6808,7 +7495,6 @@
       <w:pPr>
         <w:bidi w:val="0"/>
         <w:rPr>
-          <w:rFonts w:hint="cs"/>
           <w:rtl/>
         </w:rPr>
       </w:pPr>
@@ -6835,7 +7521,7 @@
                     </pic:cNvPicPr>
                   </pic:nvPicPr>
                   <pic:blipFill>
-                    <a:blip r:embed="rId18" cstate="print"/>
+                    <a:blip r:embed="rId21" cstate="print"/>
                     <a:srcRect/>
                     <a:stretch>
                       <a:fillRect/>
@@ -6867,15 +7553,13 @@
     <w:p>
       <w:pPr>
         <w:rPr>
-          <w:rFonts w:hint="cs"/>
-          <w:rtl/>
-        </w:rPr>
-      </w:pPr>
-    </w:p>
-    <w:p>
-      <w:pPr>
-        <w:rPr>
-          <w:rFonts w:hint="cs"/>
+          <w:rtl/>
+        </w:rPr>
+      </w:pPr>
+    </w:p>
+    <w:p>
+      <w:pPr>
+        <w:rPr>
           <w:rtl/>
         </w:rPr>
       </w:pPr>
@@ -6907,7 +7591,6 @@
     <w:p>
       <w:pPr>
         <w:rPr>
-          <w:rFonts w:hint="cs"/>
           <w:rtl/>
         </w:rPr>
       </w:pPr>
@@ -6935,7 +7618,7 @@
                     </pic:cNvPicPr>
                   </pic:nvPicPr>
                   <pic:blipFill>
-                    <a:blip r:embed="rId19" cstate="print"/>
+                    <a:blip r:embed="rId22" cstate="print"/>
                     <a:srcRect/>
                     <a:stretch>
                       <a:fillRect/>
@@ -6967,7 +7650,6 @@
     <w:p>
       <w:pPr>
         <w:rPr>
-          <w:rFonts w:hint="cs"/>
           <w:rtl/>
         </w:rPr>
       </w:pPr>
@@ -6999,7 +7681,6 @@
     <w:p>
       <w:pPr>
         <w:rPr>
-          <w:rFonts w:hint="cs"/>
           <w:rtl/>
         </w:rPr>
       </w:pPr>
@@ -7026,7 +7707,7 @@
                     </pic:cNvPicPr>
                   </pic:nvPicPr>
                   <pic:blipFill>
-                    <a:blip r:embed="rId20" cstate="print"/>
+                    <a:blip r:embed="rId23" cstate="print"/>
                     <a:srcRect/>
                     <a:stretch>
                       <a:fillRect/>
@@ -7058,7 +7739,6 @@
     <w:p>
       <w:pPr>
         <w:rPr>
-          <w:rFonts w:hint="cs"/>
           <w:rtl/>
         </w:rPr>
       </w:pPr>
@@ -7098,7 +7778,7 @@
                     </pic:cNvPicPr>
                   </pic:nvPicPr>
                   <pic:blipFill>
-                    <a:blip r:embed="rId21" cstate="print"/>
+                    <a:blip r:embed="rId24" cstate="print"/>
                     <a:srcRect/>
                     <a:stretch>
                       <a:fillRect/>
@@ -7130,7 +7810,6 @@
     <w:p>
       <w:pPr>
         <w:rPr>
-          <w:rFonts w:hint="cs"/>
           <w:rtl/>
         </w:rPr>
       </w:pPr>
@@ -7151,7 +7830,6 @@
     <w:p>
       <w:pPr>
         <w:rPr>
-          <w:rFonts w:hint="cs"/>
           <w:rtl/>
         </w:rPr>
       </w:pPr>
@@ -7166,7 +7844,6 @@
     <w:p>
       <w:pPr>
         <w:rPr>
-          <w:rFonts w:hint="cs"/>
           <w:rtl/>
         </w:rPr>
       </w:pPr>
@@ -7193,7 +7870,7 @@
                     </pic:cNvPicPr>
                   </pic:nvPicPr>
                   <pic:blipFill>
-                    <a:blip r:embed="rId22" cstate="print"/>
+                    <a:blip r:embed="rId25" cstate="print"/>
                     <a:srcRect/>
                     <a:stretch>
                       <a:fillRect/>
@@ -7232,7 +7909,6 @@
     <w:p>
       <w:pPr>
         <w:rPr>
-          <w:rFonts w:hint="cs"/>
           <w:rtl/>
         </w:rPr>
       </w:pPr>
@@ -7257,7 +7933,6 @@
     <w:p>
       <w:pPr>
         <w:rPr>
-          <w:rFonts w:hint="cs"/>
           <w:rtl/>
         </w:rPr>
       </w:pPr>
@@ -7285,7 +7960,7 @@
                     </pic:cNvPicPr>
                   </pic:nvPicPr>
                   <pic:blipFill>
-                    <a:blip r:embed="rId23" cstate="print"/>
+                    <a:blip r:embed="rId26" cstate="print"/>
                     <a:srcRect/>
                     <a:stretch>
                       <a:fillRect/>
@@ -7317,7 +7992,6 @@
     <w:p>
       <w:pPr>
         <w:rPr>
-          <w:rFonts w:hint="cs"/>
           <w:rtl/>
         </w:rPr>
       </w:pPr>
@@ -7332,7 +8006,6 @@
     <w:p>
       <w:pPr>
         <w:rPr>
-          <w:rFonts w:hint="cs"/>
           <w:rtl/>
         </w:rPr>
       </w:pPr>
@@ -7354,7 +8027,6 @@
     <w:p>
       <w:pPr>
         <w:rPr>
-          <w:rFonts w:hint="cs"/>
           <w:rtl/>
         </w:rPr>
       </w:pPr>
@@ -7383,7 +8055,7 @@
                     </pic:cNvPicPr>
                   </pic:nvPicPr>
                   <pic:blipFill>
-                    <a:blip r:embed="rId24" cstate="print"/>
+                    <a:blip r:embed="rId27" cstate="print"/>
                     <a:srcRect/>
                     <a:stretch>
                       <a:fillRect/>
@@ -7415,7 +8087,6 @@
     <w:p>
       <w:pPr>
         <w:rPr>
-          <w:rFonts w:hint="cs"/>
           <w:rtl/>
         </w:rPr>
       </w:pPr>
@@ -7430,7 +8101,6 @@
     <w:p>
       <w:pPr>
         <w:rPr>
-          <w:rFonts w:hint="cs"/>
           <w:rtl/>
         </w:rPr>
       </w:pPr>
@@ -7465,7 +8135,6 @@
     <w:p>
       <w:pPr>
         <w:rPr>
-          <w:rFonts w:hint="cs"/>
           <w:rtl/>
         </w:rPr>
       </w:pPr>
@@ -7480,7 +8149,6 @@
     <w:p>
       <w:pPr>
         <w:rPr>
-          <w:rFonts w:hint="cs"/>
           <w:rtl/>
         </w:rPr>
       </w:pPr>
@@ -7495,7 +8163,6 @@
     <w:p>
       <w:pPr>
         <w:rPr>
-          <w:rFonts w:hint="cs"/>
           <w:rtl/>
         </w:rPr>
       </w:pPr>
@@ -7523,7 +8190,7 @@
                     </pic:cNvPicPr>
                   </pic:nvPicPr>
                   <pic:blipFill>
-                    <a:blip r:embed="rId25" cstate="print"/>
+                    <a:blip r:embed="rId28" cstate="print"/>
                     <a:srcRect/>
                     <a:stretch>
                       <a:fillRect/>
@@ -7562,7 +8229,6 @@
     <w:p>
       <w:pPr>
         <w:rPr>
-          <w:rFonts w:hint="cs"/>
           <w:rtl/>
         </w:rPr>
       </w:pPr>
@@ -7589,7 +8255,7 @@
                     </pic:cNvPicPr>
                   </pic:nvPicPr>
                   <pic:blipFill>
-                    <a:blip r:embed="rId26" cstate="print"/>
+                    <a:blip r:embed="rId29" cstate="print"/>
                     <a:srcRect/>
                     <a:stretch>
                       <a:fillRect/>
@@ -7621,7 +8287,6 @@
     <w:p>
       <w:pPr>
         <w:rPr>
-          <w:rFonts w:hint="cs"/>
           <w:rtl/>
         </w:rPr>
       </w:pPr>
@@ -7636,18 +8301,16 @@
     <w:p>
       <w:pPr>
         <w:rPr>
-          <w:rFonts w:hint="cs"/>
-          <w:rtl/>
-        </w:rPr>
-      </w:pPr>
-    </w:p>
-    <w:p>
-      <w:pPr>
-        <w:rPr>
-          <w:rFonts w:hint="cs"/>
-          <w:rtl/>
-        </w:rPr>
-      </w:pPr>
+          <w:rtl/>
+        </w:rPr>
+      </w:pPr>
+      <w:r>
+        <w:rPr>
+          <w:rFonts w:hint="cs"/>
+          <w:rtl/>
+        </w:rPr>
+        <w:t xml:space="preserve">לבדיקת היעילות יצרנו את אותו הטסט ואותה התמונה פעם עם חיתוך "רגיל" של כל האלמנטים ופעם מקובץ, והתוצאות גם בטסט יחסית מינורי היו </w:t>
+      </w:r>
       <w:r>
         <w:rPr>
           <w:rFonts w:hint="cs"/>
@@ -7656,6 +8319,258 @@
           <w:u w:val="single"/>
           <w:rtl/>
         </w:rPr>
+        <w:t>משמעותיות</w:t>
+      </w:r>
+    </w:p>
+    <w:p>
+      <w:pPr>
+        <w:rPr>
+          <w:rtl/>
+        </w:rPr>
+      </w:pPr>
+      <w:r>
+        <w:rPr>
+          <w:rFonts w:hint="cs"/>
+          <w:rtl/>
+        </w:rPr>
+        <w:t>כך הכנסנו את הצורות בטסט הרגיל</w:t>
+      </w:r>
+    </w:p>
+    <w:p>
+      <w:pPr>
+        <w:bidi w:val="0"/>
+        <w:rPr>
+          <w:rtl/>
+        </w:rPr>
+      </w:pPr>
+      <w:r>
+        <w:rPr>
+          <w:rFonts w:hint="cs"/>
+          <w:noProof/>
+        </w:rPr>
+        <w:lastRenderedPageBreak/>
+        <w:drawing>
+          <wp:inline distT="0" distB="0" distL="0" distR="0">
+            <wp:extent cx="5274310" cy="3271241"/>
+            <wp:effectExtent l="19050" t="0" r="2540" b="0"/>
+            <wp:docPr id="3" name="Picture 7"/>
+            <wp:cNvGraphicFramePr>
+              <a:graphicFrameLocks xmlns:a="http://schemas.openxmlformats.org/drawingml/2006/main" noChangeAspect="1"/>
+            </wp:cNvGraphicFramePr>
+            <a:graphic xmlns:a="http://schemas.openxmlformats.org/drawingml/2006/main">
+              <a:graphicData uri="http://schemas.openxmlformats.org/drawingml/2006/picture">
+                <pic:pic xmlns:pic="http://schemas.openxmlformats.org/drawingml/2006/picture">
+                  <pic:nvPicPr>
+                    <pic:cNvPr id="0" name="Picture 7"/>
+                    <pic:cNvPicPr>
+                      <a:picLocks noChangeAspect="1" noChangeArrowheads="1"/>
+                    </pic:cNvPicPr>
+                  </pic:nvPicPr>
+                  <pic:blipFill>
+                    <a:blip r:embed="rId30" cstate="print"/>
+                    <a:srcRect/>
+                    <a:stretch>
+                      <a:fillRect/>
+                    </a:stretch>
+                  </pic:blipFill>
+                  <pic:spPr bwMode="auto">
+                    <a:xfrm>
+                      <a:off x="0" y="0"/>
+                      <a:ext cx="5274310" cy="3271241"/>
+                    </a:xfrm>
+                    <a:prstGeom prst="rect">
+                      <a:avLst/>
+                    </a:prstGeom>
+                    <a:noFill/>
+                    <a:ln w="9525">
+                      <a:noFill/>
+                      <a:miter lim="800000"/>
+                      <a:headEnd/>
+                      <a:tailEnd/>
+                    </a:ln>
+                  </pic:spPr>
+                </pic:pic>
+              </a:graphicData>
+            </a:graphic>
+          </wp:inline>
+        </w:drawing>
+      </w:r>
+    </w:p>
+    <w:p>
+      <w:pPr>
+        <w:rPr>
+          <w:rtl/>
+        </w:rPr>
+      </w:pPr>
+      <w:r>
+        <w:rPr>
+          <w:rFonts w:hint="cs"/>
+          <w:rtl/>
+        </w:rPr>
+        <w:t>וכך הכנסנו בטסט מקובץ</w:t>
+      </w:r>
+    </w:p>
+    <w:p>
+      <w:pPr>
+        <w:bidi w:val="0"/>
+        <w:rPr>
+          <w:rtl/>
+        </w:rPr>
+      </w:pPr>
+      <w:r>
+        <w:rPr>
+          <w:rFonts w:hint="cs"/>
+          <w:noProof/>
+        </w:rPr>
+        <w:drawing>
+          <wp:inline distT="0" distB="0" distL="0" distR="0">
+            <wp:extent cx="3402330" cy="831215"/>
+            <wp:effectExtent l="19050" t="0" r="7620" b="0"/>
+            <wp:docPr id="6" name="Picture 13"/>
+            <wp:cNvGraphicFramePr>
+              <a:graphicFrameLocks xmlns:a="http://schemas.openxmlformats.org/drawingml/2006/main" noChangeAspect="1"/>
+            </wp:cNvGraphicFramePr>
+            <a:graphic xmlns:a="http://schemas.openxmlformats.org/drawingml/2006/main">
+              <a:graphicData uri="http://schemas.openxmlformats.org/drawingml/2006/picture">
+                <pic:pic xmlns:pic="http://schemas.openxmlformats.org/drawingml/2006/picture">
+                  <pic:nvPicPr>
+                    <pic:cNvPr id="0" name="Picture 13"/>
+                    <pic:cNvPicPr>
+                      <a:picLocks noChangeAspect="1" noChangeArrowheads="1"/>
+                    </pic:cNvPicPr>
+                  </pic:nvPicPr>
+                  <pic:blipFill>
+                    <a:blip r:embed="rId31" cstate="print"/>
+                    <a:srcRect/>
+                    <a:stretch>
+                      <a:fillRect/>
+                    </a:stretch>
+                  </pic:blipFill>
+                  <pic:spPr bwMode="auto">
+                    <a:xfrm>
+                      <a:off x="0" y="0"/>
+                      <a:ext cx="3402330" cy="831215"/>
+                    </a:xfrm>
+                    <a:prstGeom prst="rect">
+                      <a:avLst/>
+                    </a:prstGeom>
+                    <a:noFill/>
+                    <a:ln w="9525">
+                      <a:noFill/>
+                      <a:miter lim="800000"/>
+                      <a:headEnd/>
+                      <a:tailEnd/>
+                    </a:ln>
+                  </pic:spPr>
+                </pic:pic>
+              </a:graphicData>
+            </a:graphic>
+          </wp:inline>
+        </w:drawing>
+      </w:r>
+    </w:p>
+    <w:p>
+      <w:pPr>
+        <w:rPr>
+          <w:rtl/>
+        </w:rPr>
+      </w:pPr>
+    </w:p>
+    <w:p>
+      <w:pPr>
+        <w:rPr>
+          <w:rtl/>
+        </w:rPr>
+      </w:pPr>
+      <w:r>
+        <w:rPr>
+          <w:rFonts w:hint="cs"/>
+          <w:highlight w:val="yellow"/>
+          <w:rtl/>
+        </w:rPr>
+        <w:t>והמהירות גם באופן הרגיל הייתה פי 5 יותר איטית</w:t>
+      </w:r>
+    </w:p>
+    <w:p>
+      <w:pPr>
+        <w:rPr>
+          <w:rtl/>
+        </w:rPr>
+      </w:pPr>
+      <w:r>
+        <w:rPr>
+          <w:rFonts w:hint="cs"/>
+          <w:noProof/>
+        </w:rPr>
+        <w:lastRenderedPageBreak/>
+        <w:drawing>
+          <wp:inline distT="0" distB="0" distL="0" distR="0">
+            <wp:extent cx="5274310" cy="3370010"/>
+            <wp:effectExtent l="19050" t="0" r="2540" b="0"/>
+            <wp:docPr id="8" name="Picture 16"/>
+            <wp:cNvGraphicFramePr>
+              <a:graphicFrameLocks xmlns:a="http://schemas.openxmlformats.org/drawingml/2006/main" noChangeAspect="1"/>
+            </wp:cNvGraphicFramePr>
+            <a:graphic xmlns:a="http://schemas.openxmlformats.org/drawingml/2006/main">
+              <a:graphicData uri="http://schemas.openxmlformats.org/drawingml/2006/picture">
+                <pic:pic xmlns:pic="http://schemas.openxmlformats.org/drawingml/2006/picture">
+                  <pic:nvPicPr>
+                    <pic:cNvPr id="0" name="Picture 16"/>
+                    <pic:cNvPicPr>
+                      <a:picLocks noChangeAspect="1" noChangeArrowheads="1"/>
+                    </pic:cNvPicPr>
+                  </pic:nvPicPr>
+                  <pic:blipFill>
+                    <a:blip r:embed="rId32" cstate="print"/>
+                    <a:srcRect/>
+                    <a:stretch>
+                      <a:fillRect/>
+                    </a:stretch>
+                  </pic:blipFill>
+                  <pic:spPr bwMode="auto">
+                    <a:xfrm>
+                      <a:off x="0" y="0"/>
+                      <a:ext cx="5274310" cy="3370010"/>
+                    </a:xfrm>
+                    <a:prstGeom prst="rect">
+                      <a:avLst/>
+                    </a:prstGeom>
+                    <a:noFill/>
+                    <a:ln w="9525">
+                      <a:noFill/>
+                      <a:miter lim="800000"/>
+                      <a:headEnd/>
+                      <a:tailEnd/>
+                    </a:ln>
+                  </pic:spPr>
+                </pic:pic>
+              </a:graphicData>
+            </a:graphic>
+          </wp:inline>
+        </w:drawing>
+      </w:r>
+      <w:r>
+        <w:rPr>
+          <w:rFonts w:hint="cs"/>
+          <w:rtl/>
+        </w:rPr>
+        <w:t xml:space="preserve"> </w:t>
+      </w:r>
+    </w:p>
+    <w:p>
+      <w:pPr>
+        <w:rPr>
+          <w:rtl/>
+        </w:rPr>
+      </w:pPr>
+      <w:r>
+        <w:rPr>
+          <w:rFonts w:hint="cs"/>
+          <w:b/>
+          <w:bCs/>
+          <w:u w:val="single"/>
+          <w:rtl/>
+        </w:rPr>
         <w:t>שלב השלישי</w:t>
       </w:r>
       <w:r>
@@ -7669,7 +8584,6 @@
     <w:p>
       <w:pPr>
         <w:rPr>
-          <w:rFonts w:hint="cs"/>
           <w:rtl/>
         </w:rPr>
       </w:pPr>
@@ -7684,46 +8598,43 @@
     <w:p>
       <w:pPr>
         <w:rPr>
-          <w:rFonts w:hint="cs"/>
-          <w:rtl/>
-        </w:rPr>
-      </w:pPr>
-      <w:r>
-        <w:rPr>
-          <w:rFonts w:hint="cs"/>
-          <w:rtl/>
+          <w:rtl/>
+        </w:rPr>
+      </w:pPr>
+      <w:r>
+        <w:rPr>
+          <w:rFonts w:hint="cs"/>
+          <w:rtl/>
+        </w:rPr>
+        <w:t>את פונקצית חישוב מרחק הפרדנו ל-2, פונקציה הבודקת האם האלמנטים חופפים, ואז מחזירה מרחק 0, ואם הם לא חופפים מחשבת את המרחק הוירטואלי בינהם</w:t>
+      </w:r>
+    </w:p>
+    <w:p>
+      <w:pPr>
+        <w:rPr>
+          <w:rtl/>
+        </w:rPr>
+      </w:pPr>
+      <w:r>
+        <w:rPr>
+          <w:rFonts w:hint="cs"/>
+          <w:rtl/>
+        </w:rPr>
+        <w:t>פונקציה הבודקת האם האלמנטים חופפים</w:t>
+      </w:r>
+    </w:p>
+    <w:p>
+      <w:pPr>
+        <w:rPr>
+          <w:rtl/>
+        </w:rPr>
+      </w:pPr>
+      <w:r>
+        <w:rPr>
+          <w:rFonts w:hint="cs"/>
+          <w:noProof/>
         </w:rPr>
         <w:lastRenderedPageBreak/>
-        <w:t>את פונקצית חישוב מרחק הפרדנו ל-2, פונקציה הבודקת האם האלמנטים חופפים, ואז מחזירה מרחק 0, ואם הם לא חופפים מחשבת את המרחק הוירטואלי בינהם</w:t>
-      </w:r>
-    </w:p>
-    <w:p>
-      <w:pPr>
-        <w:rPr>
-          <w:rFonts w:hint="cs"/>
-          <w:rtl/>
-        </w:rPr>
-      </w:pPr>
-      <w:r>
-        <w:rPr>
-          <w:rFonts w:hint="cs"/>
-          <w:rtl/>
-        </w:rPr>
-        <w:t>פונקציה הבודקת האם האלמנטים חופפים</w:t>
-      </w:r>
-    </w:p>
-    <w:p>
-      <w:pPr>
-        <w:rPr>
-          <w:rFonts w:hint="cs"/>
-          <w:rtl/>
-        </w:rPr>
-      </w:pPr>
-      <w:r>
-        <w:rPr>
-          <w:rFonts w:hint="cs"/>
-          <w:noProof/>
-        </w:rPr>
         <w:drawing>
           <wp:inline distT="0" distB="0" distL="0" distR="0">
             <wp:extent cx="5274310" cy="4053886"/>
@@ -7742,7 +8653,7 @@
                     </pic:cNvPicPr>
                   </pic:nvPicPr>
                   <pic:blipFill>
-                    <a:blip r:embed="rId27" cstate="print"/>
+                    <a:blip r:embed="rId33" cstate="print"/>
                     <a:srcRect/>
                     <a:stretch>
                       <a:fillRect/>
@@ -7774,7 +8685,6 @@
     <w:p>
       <w:pPr>
         <w:rPr>
-          <w:rFonts w:hint="cs"/>
           <w:rtl/>
         </w:rPr>
       </w:pPr>
@@ -7789,7 +8699,6 @@
     <w:p>
       <w:pPr>
         <w:rPr>
-          <w:rFonts w:hint="cs"/>
           <w:rtl/>
         </w:rPr>
       </w:pPr>
@@ -7816,7 +8725,7 @@
                     </pic:cNvPicPr>
                   </pic:nvPicPr>
                   <pic:blipFill>
-                    <a:blip r:embed="rId28" cstate="print"/>
+                    <a:blip r:embed="rId34" cstate="print"/>
                     <a:srcRect/>
                     <a:stretch>
                       <a:fillRect/>
@@ -7848,7 +8757,6 @@
     <w:p>
       <w:pPr>
         <w:rPr>
-          <w:rFonts w:hint="cs"/>
           <w:rtl/>
         </w:rPr>
       </w:pPr>
@@ -7863,21 +8771,19 @@
     <w:p>
       <w:pPr>
         <w:rPr>
-          <w:rFonts w:hint="cs"/>
-          <w:rtl/>
-        </w:rPr>
-      </w:pPr>
-      <w:r>
-        <w:rPr>
-          <w:rFonts w:hint="cs"/>
+          <w:rtl/>
+        </w:rPr>
+      </w:pPr>
+      <w:r>
+        <w:rPr>
           <w:noProof/>
         </w:rPr>
         <w:lastRenderedPageBreak/>
         <w:drawing>
           <wp:inline distT="0" distB="0" distL="0" distR="0">
-            <wp:extent cx="4969510" cy="4008120"/>
-            <wp:effectExtent l="19050" t="0" r="2540" b="0"/>
-            <wp:docPr id="57" name="Picture 57"/>
+            <wp:extent cx="5088890" cy="5207635"/>
+            <wp:effectExtent l="19050" t="0" r="0" b="0"/>
+            <wp:docPr id="2" name="Picture 1"/>
             <wp:cNvGraphicFramePr>
               <a:graphicFrameLocks xmlns:a="http://schemas.openxmlformats.org/drawingml/2006/main" noChangeAspect="1"/>
             </wp:cNvGraphicFramePr>
@@ -7885,13 +8791,13 @@
               <a:graphicData uri="http://schemas.openxmlformats.org/drawingml/2006/picture">
                 <pic:pic xmlns:pic="http://schemas.openxmlformats.org/drawingml/2006/picture">
                   <pic:nvPicPr>
-                    <pic:cNvPr id="0" name="Picture 57"/>
+                    <pic:cNvPr id="0" name="Picture 1"/>
                     <pic:cNvPicPr>
                       <a:picLocks noChangeAspect="1" noChangeArrowheads="1"/>
                     </pic:cNvPicPr>
                   </pic:nvPicPr>
                   <pic:blipFill>
-                    <a:blip r:embed="rId29" cstate="print"/>
+                    <a:blip r:embed="rId35" cstate="print"/>
                     <a:srcRect/>
                     <a:stretch>
                       <a:fillRect/>
@@ -7900,7 +8806,7 @@
                   <pic:spPr bwMode="auto">
                     <a:xfrm>
                       <a:off x="0" y="0"/>
-                      <a:ext cx="4969510" cy="4008120"/>
+                      <a:ext cx="5088890" cy="5207635"/>
                     </a:xfrm>
                     <a:prstGeom prst="rect">
                       <a:avLst/>
@@ -7932,33 +8838,28 @@
           <w:rFonts w:hint="cs"/>
           <w:rtl/>
         </w:rPr>
-        <w:t xml:space="preserve">יצרנו טסט של </w:t>
-      </w:r>
-      <w:r>
-        <w:rPr>
-          <w:rFonts w:hint="cs"/>
-          <w:rtl/>
-        </w:rPr>
-        <w:t>מספר אלמנטים אך קיבצנו את האלמנטים שהמרחק שלהם קטן מ10</w:t>
-      </w:r>
-    </w:p>
-    <w:p>
-      <w:pPr>
-        <w:rPr>
-          <w:rFonts w:hint="cs"/>
-          <w:rtl/>
-        </w:rPr>
-      </w:pPr>
-      <w:r>
-        <w:rPr>
-          <w:rFonts w:hint="cs"/>
+        <w:t>יצרנו טסט עם מספר גאומטריות מאוד גדול 1339 גאומטריות</w:t>
+      </w:r>
+    </w:p>
+    <w:p>
+      <w:pPr>
+        <w:rPr>
+          <w:rFonts w:hint="cs"/>
+          <w:rtl/>
+        </w:rPr>
+      </w:pPr>
+      <w:r>
+        <w:rPr>
+          <w:rFonts w:cs="Arial"/>
           <w:noProof/>
-        </w:rPr>
+          <w:rtl/>
+        </w:rPr>
+        <w:lastRenderedPageBreak/>
         <w:drawing>
           <wp:inline distT="0" distB="0" distL="0" distR="0">
-            <wp:extent cx="5274310" cy="2355118"/>
+            <wp:extent cx="5274310" cy="5274310"/>
             <wp:effectExtent l="19050" t="0" r="2540" b="0"/>
-            <wp:docPr id="60" name="Picture 60"/>
+            <wp:docPr id="12" name="Picture 7" descr="C:\lev\MavoLehandasa5780\MavoProject\BVH Distance test with auto boundary.jpg"/>
             <wp:cNvGraphicFramePr>
               <a:graphicFrameLocks xmlns:a="http://schemas.openxmlformats.org/drawingml/2006/main" noChangeAspect="1"/>
             </wp:cNvGraphicFramePr>
@@ -7966,74 +8867,13 @@
               <a:graphicData uri="http://schemas.openxmlformats.org/drawingml/2006/picture">
                 <pic:pic xmlns:pic="http://schemas.openxmlformats.org/drawingml/2006/picture">
                   <pic:nvPicPr>
-                    <pic:cNvPr id="0" name="Picture 60"/>
+                    <pic:cNvPr id="0" name="Picture 7" descr="C:\lev\MavoLehandasa5780\MavoProject\BVH Distance test with auto boundary.jpg"/>
                     <pic:cNvPicPr>
                       <a:picLocks noChangeAspect="1" noChangeArrowheads="1"/>
                     </pic:cNvPicPr>
                   </pic:nvPicPr>
                   <pic:blipFill>
-                    <a:blip r:embed="rId30" cstate="print"/>
-                    <a:srcRect/>
-                    <a:stretch>
-                      <a:fillRect/>
-                    </a:stretch>
-                  </pic:blipFill>
-                  <pic:spPr bwMode="auto">
-                    <a:xfrm>
-                      <a:off x="0" y="0"/>
-                      <a:ext cx="5274310" cy="2355118"/>
-                    </a:xfrm>
-                    <a:prstGeom prst="rect">
-                      <a:avLst/>
-                    </a:prstGeom>
-                    <a:noFill/>
-                    <a:ln w="9525">
-                      <a:noFill/>
-                      <a:miter lim="800000"/>
-                      <a:headEnd/>
-                      <a:tailEnd/>
-                    </a:ln>
-                  </pic:spPr>
-                </pic:pic>
-              </a:graphicData>
-            </a:graphic>
-          </wp:inline>
-        </w:drawing>
-      </w:r>
-    </w:p>
-    <w:p>
-      <w:pPr>
-        <w:rPr>
-          <w:rFonts w:hint="cs"/>
-          <w:rtl/>
-        </w:rPr>
-      </w:pPr>
-      <w:r>
-        <w:rPr>
-          <w:rFonts w:cs="Arial"/>
-          <w:noProof/>
-          <w:rtl/>
-        </w:rPr>
-        <w:lastRenderedPageBreak/>
-        <w:drawing>
-          <wp:inline distT="0" distB="0" distL="0" distR="0">
-            <wp:extent cx="5274310" cy="5274310"/>
-            <wp:effectExtent l="19050" t="0" r="2540" b="0"/>
-            <wp:docPr id="67" name="Picture 67" descr="C:\lev\MavoLehandasa5780\MavoProject\BVH Distance test.jpg"/>
-            <wp:cNvGraphicFramePr>
-              <a:graphicFrameLocks xmlns:a="http://schemas.openxmlformats.org/drawingml/2006/main" noChangeAspect="1"/>
-            </wp:cNvGraphicFramePr>
-            <a:graphic xmlns:a="http://schemas.openxmlformats.org/drawingml/2006/main">
-              <a:graphicData uri="http://schemas.openxmlformats.org/drawingml/2006/picture">
-                <pic:pic xmlns:pic="http://schemas.openxmlformats.org/drawingml/2006/picture">
-                  <pic:nvPicPr>
-                    <pic:cNvPr id="0" name="Picture 67" descr="C:\lev\MavoLehandasa5780\MavoProject\BVH Distance test.jpg"/>
-                    <pic:cNvPicPr>
-                      <a:picLocks noChangeAspect="1" noChangeArrowheads="1"/>
-                    </pic:cNvPicPr>
-                  </pic:nvPicPr>
-                  <pic:blipFill>
-                    <a:blip r:embed="rId31" cstate="print"/>
+                    <a:blip r:embed="rId36" cstate="print"/>
                     <a:srcRect/>
                     <a:stretch>
                       <a:fillRect/>
@@ -8076,9 +8916,9 @@
         </w:rPr>
         <w:drawing>
           <wp:inline distT="0" distB="0" distL="0" distR="0">
-            <wp:extent cx="5274310" cy="2778951"/>
+            <wp:extent cx="5274310" cy="1625934"/>
             <wp:effectExtent l="19050" t="0" r="2540" b="0"/>
-            <wp:docPr id="64" name="Picture 64"/>
+            <wp:docPr id="18" name="Picture 8"/>
             <wp:cNvGraphicFramePr>
               <a:graphicFrameLocks xmlns:a="http://schemas.openxmlformats.org/drawingml/2006/main" noChangeAspect="1"/>
             </wp:cNvGraphicFramePr>
@@ -8086,13 +8926,13 @@
               <a:graphicData uri="http://schemas.openxmlformats.org/drawingml/2006/picture">
                 <pic:pic xmlns:pic="http://schemas.openxmlformats.org/drawingml/2006/picture">
                   <pic:nvPicPr>
-                    <pic:cNvPr id="0" name="Picture 64"/>
+                    <pic:cNvPr id="0" name="Picture 8"/>
                     <pic:cNvPicPr>
                       <a:picLocks noChangeAspect="1" noChangeArrowheads="1"/>
                     </pic:cNvPicPr>
                   </pic:nvPicPr>
                   <pic:blipFill>
-                    <a:blip r:embed="rId32" cstate="print"/>
+                    <a:blip r:embed="rId37" cstate="print"/>
                     <a:srcRect/>
                     <a:stretch>
                       <a:fillRect/>
@@ -8101,7 +8941,7 @@
                   <pic:spPr bwMode="auto">
                     <a:xfrm>
                       <a:off x="0" y="0"/>
-                      <a:ext cx="5274310" cy="2778951"/>
+                      <a:ext cx="5274310" cy="1625934"/>
                     </a:xfrm>
                     <a:prstGeom prst="rect">
                       <a:avLst/>
@@ -8120,6 +8960,242 @@
           </wp:inline>
         </w:drawing>
       </w:r>
+    </w:p>
+    <w:p>
+      <w:pPr>
+        <w:rPr>
+          <w:rFonts w:hint="cs"/>
+          <w:rtl/>
+        </w:rPr>
+      </w:pPr>
+      <w:r>
+        <w:rPr>
+          <w:rFonts w:hint="cs"/>
+          <w:rtl/>
+        </w:rPr>
+        <w:t>ולאחר פעולת איחוד קבוצות המנגנון איחד ל-4 קבוצות</w:t>
+      </w:r>
+    </w:p>
+    <w:p>
+      <w:pPr>
+        <w:rPr>
+          <w:rFonts w:hint="cs"/>
+          <w:rtl/>
+        </w:rPr>
+      </w:pPr>
+      <w:r>
+        <w:rPr>
+          <w:rFonts w:hint="cs"/>
+          <w:noProof/>
+        </w:rPr>
+        <w:drawing>
+          <wp:inline distT="0" distB="0" distL="0" distR="0">
+            <wp:extent cx="5274310" cy="1086737"/>
+            <wp:effectExtent l="19050" t="0" r="2540" b="0"/>
+            <wp:docPr id="19" name="Picture 11"/>
+            <wp:cNvGraphicFramePr>
+              <a:graphicFrameLocks xmlns:a="http://schemas.openxmlformats.org/drawingml/2006/main" noChangeAspect="1"/>
+            </wp:cNvGraphicFramePr>
+            <a:graphic xmlns:a="http://schemas.openxmlformats.org/drawingml/2006/main">
+              <a:graphicData uri="http://schemas.openxmlformats.org/drawingml/2006/picture">
+                <pic:pic xmlns:pic="http://schemas.openxmlformats.org/drawingml/2006/picture">
+                  <pic:nvPicPr>
+                    <pic:cNvPr id="0" name="Picture 11"/>
+                    <pic:cNvPicPr>
+                      <a:picLocks noChangeAspect="1" noChangeArrowheads="1"/>
+                    </pic:cNvPicPr>
+                  </pic:nvPicPr>
+                  <pic:blipFill>
+                    <a:blip r:embed="rId38" cstate="print"/>
+                    <a:srcRect/>
+                    <a:stretch>
+                      <a:fillRect/>
+                    </a:stretch>
+                  </pic:blipFill>
+                  <pic:spPr bwMode="auto">
+                    <a:xfrm>
+                      <a:off x="0" y="0"/>
+                      <a:ext cx="5274310" cy="1086737"/>
+                    </a:xfrm>
+                    <a:prstGeom prst="rect">
+                      <a:avLst/>
+                    </a:prstGeom>
+                    <a:noFill/>
+                    <a:ln w="9525">
+                      <a:noFill/>
+                      <a:miter lim="800000"/>
+                      <a:headEnd/>
+                      <a:tailEnd/>
+                    </a:ln>
+                  </pic:spPr>
+                </pic:pic>
+              </a:graphicData>
+            </a:graphic>
+          </wp:inline>
+        </w:drawing>
+      </w:r>
+    </w:p>
+    <w:p>
+      <w:pPr>
+        <w:rPr>
+          <w:rFonts w:hint="cs"/>
+          <w:rtl/>
+        </w:rPr>
+      </w:pPr>
+      <w:r>
+        <w:rPr>
+          <w:rFonts w:cs="Arial"/>
+          <w:noProof/>
+          <w:rtl/>
+        </w:rPr>
+        <w:lastRenderedPageBreak/>
+        <w:drawing>
+          <wp:inline distT="0" distB="0" distL="0" distR="0">
+            <wp:extent cx="5274310" cy="5274310"/>
+            <wp:effectExtent l="19050" t="0" r="2540" b="0"/>
+            <wp:docPr id="21" name="Picture 14" descr="C:\Users\Owner\Desktop\BVH Distance test with auto boundary.jpg"/>
+            <wp:cNvGraphicFramePr>
+              <a:graphicFrameLocks xmlns:a="http://schemas.openxmlformats.org/drawingml/2006/main" noChangeAspect="1"/>
+            </wp:cNvGraphicFramePr>
+            <a:graphic xmlns:a="http://schemas.openxmlformats.org/drawingml/2006/main">
+              <a:graphicData uri="http://schemas.openxmlformats.org/drawingml/2006/picture">
+                <pic:pic xmlns:pic="http://schemas.openxmlformats.org/drawingml/2006/picture">
+                  <pic:nvPicPr>
+                    <pic:cNvPr id="0" name="Picture 14" descr="C:\Users\Owner\Desktop\BVH Distance test with auto boundary.jpg"/>
+                    <pic:cNvPicPr>
+                      <a:picLocks noChangeAspect="1" noChangeArrowheads="1"/>
+                    </pic:cNvPicPr>
+                  </pic:nvPicPr>
+                  <pic:blipFill>
+                    <a:blip r:embed="rId39" cstate="print"/>
+                    <a:srcRect/>
+                    <a:stretch>
+                      <a:fillRect/>
+                    </a:stretch>
+                  </pic:blipFill>
+                  <pic:spPr bwMode="auto">
+                    <a:xfrm>
+                      <a:off x="0" y="0"/>
+                      <a:ext cx="5274310" cy="5274310"/>
+                    </a:xfrm>
+                    <a:prstGeom prst="rect">
+                      <a:avLst/>
+                    </a:prstGeom>
+                    <a:noFill/>
+                    <a:ln w="9525">
+                      <a:noFill/>
+                      <a:miter lim="800000"/>
+                      <a:headEnd/>
+                      <a:tailEnd/>
+                    </a:ln>
+                  </pic:spPr>
+                </pic:pic>
+              </a:graphicData>
+            </a:graphic>
+          </wp:inline>
+        </w:drawing>
+      </w:r>
+    </w:p>
+    <w:p>
+      <w:pPr>
+        <w:pStyle w:val="Heading2"/>
+        <w:pBdr>
+          <w:top w:val="single" w:sz="4" w:space="1" w:color="auto"/>
+          <w:left w:val="single" w:sz="4" w:space="4" w:color="auto"/>
+          <w:bottom w:val="single" w:sz="4" w:space="1" w:color="auto"/>
+          <w:right w:val="single" w:sz="4" w:space="4" w:color="auto"/>
+        </w:pBdr>
+        <w:rPr>
+          <w:rFonts w:hint="cs"/>
+          <w:rtl/>
+        </w:rPr>
+      </w:pPr>
+      <w:r>
+        <w:rPr>
+          <w:rFonts w:hint="cs"/>
+          <w:highlight w:val="yellow"/>
+          <w:rtl/>
+        </w:rPr>
+        <w:t>והתוצאה בלתי תאמן, 53 שניות כאשר אנו מקבצים מול 364 שניות ללא קיבוץ</w:t>
+      </w:r>
+    </w:p>
+    <w:p>
+      <w:pPr>
+        <w:rPr>
+          <w:rtl/>
+        </w:rPr>
+      </w:pPr>
+      <w:r>
+        <w:rPr>
+          <w:noProof/>
+        </w:rPr>
+        <w:drawing>
+          <wp:inline distT="0" distB="0" distL="0" distR="0">
+            <wp:extent cx="4150360" cy="2066290"/>
+            <wp:effectExtent l="19050" t="0" r="2540" b="0"/>
+            <wp:docPr id="5" name="Picture 4"/>
+            <wp:cNvGraphicFramePr>
+              <a:graphicFrameLocks xmlns:a="http://schemas.openxmlformats.org/drawingml/2006/main" noChangeAspect="1"/>
+            </wp:cNvGraphicFramePr>
+            <a:graphic xmlns:a="http://schemas.openxmlformats.org/drawingml/2006/main">
+              <a:graphicData uri="http://schemas.openxmlformats.org/drawingml/2006/picture">
+                <pic:pic xmlns:pic="http://schemas.openxmlformats.org/drawingml/2006/picture">
+                  <pic:nvPicPr>
+                    <pic:cNvPr id="0" name="Picture 4"/>
+                    <pic:cNvPicPr>
+                      <a:picLocks noChangeAspect="1" noChangeArrowheads="1"/>
+                    </pic:cNvPicPr>
+                  </pic:nvPicPr>
+                  <pic:blipFill>
+                    <a:blip r:embed="rId40" cstate="print"/>
+                    <a:srcRect/>
+                    <a:stretch>
+                      <a:fillRect/>
+                    </a:stretch>
+                  </pic:blipFill>
+                  <pic:spPr bwMode="auto">
+                    <a:xfrm>
+                      <a:off x="0" y="0"/>
+                      <a:ext cx="4150360" cy="2066290"/>
+                    </a:xfrm>
+                    <a:prstGeom prst="rect">
+                      <a:avLst/>
+                    </a:prstGeom>
+                    <a:noFill/>
+                    <a:ln w="9525">
+                      <a:noFill/>
+                      <a:miter lim="800000"/>
+                      <a:headEnd/>
+                      <a:tailEnd/>
+                    </a:ln>
+                  </pic:spPr>
+                </pic:pic>
+              </a:graphicData>
+            </a:graphic>
+          </wp:inline>
+        </w:drawing>
+      </w:r>
+    </w:p>
+    <w:p>
+      <w:pPr>
+        <w:rPr>
+          <w:rtl/>
+        </w:rPr>
+      </w:pPr>
+    </w:p>
+    <w:p>
+      <w:pPr>
+        <w:rPr>
+          <w:rtl/>
+        </w:rPr>
+      </w:pPr>
+    </w:p>
+    <w:p>
+      <w:pPr>
+        <w:rPr>
+          <w:rtl/>
+        </w:rPr>
+      </w:pPr>
     </w:p>
     <w:sectPr>
       <w:pgSz w:w="11906" w:h="16838"/>
@@ -8394,6 +9470,30 @@
       <w:bidi/>
     </w:pPr>
   </w:style>
+  <w:style w:type="paragraph" w:styleId="Heading2">
+    <w:name w:val="heading 2"/>
+    <w:basedOn w:val="Normal"/>
+    <w:next w:val="Normal"/>
+    <w:link w:val="Heading2Char"/>
+    <w:uiPriority w:val="9"/>
+    <w:unhideWhenUsed/>
+    <w:qFormat/>
+    <w:rsid w:val="00DB6AA4"/>
+    <w:pPr>
+      <w:keepNext/>
+      <w:keepLines/>
+      <w:spacing w:before="200" w:after="0"/>
+      <w:outlineLvl w:val="1"/>
+    </w:pPr>
+    <w:rPr>
+      <w:rFonts w:asciiTheme="majorHAnsi" w:eastAsiaTheme="majorEastAsia" w:hAnsiTheme="majorHAnsi" w:cstheme="majorBidi"/>
+      <w:b/>
+      <w:bCs/>
+      <w:color w:val="4F81BD" w:themeColor="accent1"/>
+      <w:sz w:val="26"/>
+      <w:szCs w:val="26"/>
+    </w:rPr>
+  </w:style>
   <w:style w:type="character" w:default="1" w:styleId="DefaultParagraphFont">
     <w:name w:val="Default Paragraph Font"/>
     <w:uiPriority w:val="1"/>
@@ -8461,6 +9561,101 @@
       <w:rFonts w:ascii="Tahoma" w:hAnsi="Tahoma" w:cs="Tahoma"/>
       <w:sz w:val="16"/>
       <w:szCs w:val="16"/>
+    </w:rPr>
+  </w:style>
+  <w:style w:type="paragraph" w:styleId="NoSpacing">
+    <w:name w:val="No Spacing"/>
+    <w:link w:val="NoSpacingChar"/>
+    <w:uiPriority w:val="1"/>
+    <w:qFormat/>
+    <w:rsid w:val="005C44B5"/>
+    <w:pPr>
+      <w:spacing w:after="0" w:line="240" w:lineRule="auto"/>
+    </w:pPr>
+    <w:rPr>
+      <w:rFonts w:eastAsiaTheme="minorEastAsia"/>
+      <w:lang w:bidi="ar-SA"/>
+    </w:rPr>
+  </w:style>
+  <w:style w:type="character" w:customStyle="1" w:styleId="NoSpacingChar">
+    <w:name w:val="No Spacing Char"/>
+    <w:basedOn w:val="DefaultParagraphFont"/>
+    <w:link w:val="NoSpacing"/>
+    <w:uiPriority w:val="1"/>
+    <w:rsid w:val="005C44B5"/>
+    <w:rPr>
+      <w:rFonts w:eastAsiaTheme="minorEastAsia"/>
+      <w:lang w:bidi="ar-SA"/>
+    </w:rPr>
+  </w:style>
+  <w:style w:type="paragraph" w:styleId="NormalWeb">
+    <w:name w:val="Normal (Web)"/>
+    <w:basedOn w:val="Normal"/>
+    <w:uiPriority w:val="99"/>
+    <w:unhideWhenUsed/>
+    <w:rsid w:val="005C44B5"/>
+    <w:pPr>
+      <w:bidi w:val="0"/>
+      <w:spacing w:before="100" w:beforeAutospacing="1" w:after="100" w:afterAutospacing="1" w:line="240" w:lineRule="auto"/>
+    </w:pPr>
+    <w:rPr>
+      <w:rFonts w:ascii="Times New Roman" w:eastAsia="Times New Roman" w:hAnsi="Times New Roman" w:cs="Times New Roman"/>
+      <w:sz w:val="24"/>
+      <w:szCs w:val="24"/>
+    </w:rPr>
+  </w:style>
+  <w:style w:type="paragraph" w:styleId="Title">
+    <w:name w:val="Title"/>
+    <w:basedOn w:val="Normal"/>
+    <w:next w:val="Normal"/>
+    <w:link w:val="TitleChar"/>
+    <w:uiPriority w:val="10"/>
+    <w:qFormat/>
+    <w:rsid w:val="005C44B5"/>
+    <w:pPr>
+      <w:pBdr>
+        <w:bottom w:val="single" w:sz="8" w:space="4" w:color="4F81BD" w:themeColor="accent1"/>
+      </w:pBdr>
+      <w:spacing w:after="300" w:line="240" w:lineRule="auto"/>
+      <w:contextualSpacing/>
+    </w:pPr>
+    <w:rPr>
+      <w:rFonts w:asciiTheme="majorHAnsi" w:eastAsiaTheme="majorEastAsia" w:hAnsiTheme="majorHAnsi" w:cstheme="majorBidi"/>
+      <w:color w:val="17365D" w:themeColor="text2" w:themeShade="BF"/>
+      <w:spacing w:val="5"/>
+      <w:kern w:val="28"/>
+      <w:sz w:val="52"/>
+      <w:szCs w:val="52"/>
+    </w:rPr>
+  </w:style>
+  <w:style w:type="character" w:customStyle="1" w:styleId="TitleChar">
+    <w:name w:val="Title Char"/>
+    <w:basedOn w:val="DefaultParagraphFont"/>
+    <w:link w:val="Title"/>
+    <w:uiPriority w:val="10"/>
+    <w:rsid w:val="005C44B5"/>
+    <w:rPr>
+      <w:rFonts w:asciiTheme="majorHAnsi" w:eastAsiaTheme="majorEastAsia" w:hAnsiTheme="majorHAnsi" w:cstheme="majorBidi"/>
+      <w:color w:val="17365D" w:themeColor="text2" w:themeShade="BF"/>
+      <w:spacing w:val="5"/>
+      <w:kern w:val="28"/>
+      <w:sz w:val="52"/>
+      <w:szCs w:val="52"/>
+    </w:rPr>
+  </w:style>
+  <w:style w:type="character" w:customStyle="1" w:styleId="Heading2Char">
+    <w:name w:val="Heading 2 Char"/>
+    <w:basedOn w:val="DefaultParagraphFont"/>
+    <w:link w:val="Heading2"/>
+    <w:uiPriority w:val="9"/>
+    <w:rsid w:val="00DB6AA4"/>
+    <w:rPr>
+      <w:rFonts w:asciiTheme="majorHAnsi" w:eastAsiaTheme="majorEastAsia" w:hAnsiTheme="majorHAnsi" w:cstheme="majorBidi"/>
+      <w:b/>
+      <w:bCs/>
+      <w:color w:val="4F81BD" w:themeColor="accent1"/>
+      <w:sz w:val="26"/>
+      <w:szCs w:val="26"/>
     </w:rPr>
   </w:style>
 </w:styles>
@@ -8754,7 +9949,7 @@
 </file>
 
 <file path=customXml/itemProps1.xml><?xml version="1.0" encoding="utf-8"?>
-<ds:datastoreItem xmlns:ds="http://schemas.openxmlformats.org/officeDocument/2006/customXml" ds:itemID="{F29DC54A-2094-4071-8199-FF40DC1BE30F}">
+<ds:datastoreItem xmlns:ds="http://schemas.openxmlformats.org/officeDocument/2006/customXml" ds:itemID="{68DE055E-669A-48AF-B994-58DA1929763E}">
   <ds:schemaRefs>
     <ds:schemaRef ds:uri="http://schemas.openxmlformats.org/officeDocument/2006/bibliography"/>
   </ds:schemaRefs>

</xml_diff>